<commit_message>
Outline up to date with thesis.
</commit_message>
<xml_diff>
--- a/Becker Thesis Outline.docx
+++ b/Becker Thesis Outline.docx
@@ -8,8 +8,6 @@
           <w:sz w:val="44"/>
         </w:rPr>
       </w:pPr>
-      <w:bookmarkStart w:id="0" w:name="_GoBack"/>
-      <w:bookmarkEnd w:id="0"/>
       <w:r>
         <w:rPr>
           <w:sz w:val="44"/>
@@ -1092,6 +1090,9 @@
         </w:numPr>
       </w:pPr>
       <w:r>
+        <w:t xml:space="preserve">Cryogenics overview. </w:t>
+      </w:r>
+      <w:r>
         <w:t>Design goals: simple, turn-key operation, proven/commercial designs</w:t>
       </w:r>
     </w:p>
@@ -1104,19 +1105,19 @@
         </w:numPr>
       </w:pPr>
       <w:r>
-        <w:t>Three temperature stages: 50 K, 4K, 1K.</w:t>
-      </w:r>
-    </w:p>
-    <w:p>
-      <w:pPr>
-        <w:pStyle w:val="ListParagraph"/>
-        <w:numPr>
-          <w:ilvl w:val="2"/>
-          <w:numId w:val="2"/>
-        </w:numPr>
-      </w:pPr>
-      <w:r>
-        <w:t>Commercial PTC for cooling to 3-4 K. Few-sentence explanation of PTC operation</w:t>
+        <w:t>1-para summary of cryostat design</w:t>
+      </w:r>
+    </w:p>
+    <w:p>
+      <w:pPr>
+        <w:pStyle w:val="ListParagraph"/>
+        <w:numPr>
+          <w:ilvl w:val="2"/>
+          <w:numId w:val="2"/>
+        </w:numPr>
+      </w:pPr>
+      <w:r>
+        <w:t xml:space="preserve">Commercial PTC for cooling to 3-4 K. </w:t>
       </w:r>
     </w:p>
     <w:p>
@@ -1133,7 +1134,12 @@
       </w:r>
       <w:proofErr w:type="spellEnd"/>
       <w:r>
-        <w:t xml:space="preserve"> = 1.2 K means that liquid He4 is sufficient for </w:t>
+        <w:t xml:space="preserve"> = 1.2 K means that liquid He4 is</w:t>
+      </w:r>
+      <w:bookmarkStart w:id="0" w:name="_GoBack"/>
+      <w:bookmarkEnd w:id="0"/>
+      <w:r>
+        <w:t xml:space="preserve"> sufficient for </w:t>
       </w:r>
       <w:proofErr w:type="spellStart"/>
       <w:r>
@@ -1153,7 +1159,36 @@
         </w:numPr>
       </w:pPr>
       <w:r>
-        <w:t>How does our sorption fridge work? Exact steps to operate. It is automated.</w:t>
+        <w:t>Sorption fridge in normal operation</w:t>
+      </w:r>
+    </w:p>
+    <w:p>
+      <w:pPr>
+        <w:pStyle w:val="ListParagraph"/>
+        <w:numPr>
+          <w:ilvl w:val="2"/>
+          <w:numId w:val="2"/>
+        </w:numPr>
+      </w:pPr>
+      <w:r>
+        <w:t xml:space="preserve">Steps to cycle </w:t>
+      </w:r>
+      <w:proofErr w:type="spellStart"/>
+      <w:r>
+        <w:t>the</w:t>
+      </w:r>
+      <w:proofErr w:type="spellEnd"/>
+      <w:r>
+        <w:t xml:space="preserve"> fridge</w:t>
+      </w:r>
+      <w:r>
+        <w:t xml:space="preserve">. </w:t>
+      </w:r>
+      <w:r>
+        <w:t xml:space="preserve">Process </w:t>
+      </w:r>
+      <w:r>
+        <w:t>is automated.</w:t>
       </w:r>
     </w:p>
     <w:p>
@@ -1190,6 +1225,63 @@
     </w:p>
     <w:p>
       <w:pPr>
+        <w:pStyle w:val="ListParagraph"/>
+        <w:numPr>
+          <w:ilvl w:val="2"/>
+          <w:numId w:val="2"/>
+        </w:numPr>
+      </w:pPr>
+      <w:r>
+        <w:t>Tables &amp; Figures</w:t>
+      </w:r>
+    </w:p>
+    <w:p>
+      <w:pPr>
+        <w:pStyle w:val="ListParagraph"/>
+        <w:ind w:left="1728"/>
+        <w:outlineLvl w:val="2"/>
+      </w:pPr>
+      <w:r>
+        <w:t>Table: Achieved temperatures</w:t>
+      </w:r>
+    </w:p>
+    <w:p>
+      <w:pPr>
+        <w:pStyle w:val="ListParagraph"/>
+        <w:ind w:left="1728"/>
+        <w:outlineLvl w:val="2"/>
+      </w:pPr>
+      <w:r>
+        <w:t>Table: Predicted load on 1K Stage</w:t>
+      </w:r>
+    </w:p>
+    <w:p>
+      <w:pPr>
+        <w:pStyle w:val="Heading3"/>
+      </w:pPr>
+      <w:r>
+        <w:lastRenderedPageBreak/>
+        <w:t xml:space="preserve">Figure: Cryostat Cutaway </w:t>
+      </w:r>
+    </w:p>
+    <w:p>
+      <w:pPr>
+        <w:pStyle w:val="Heading3"/>
+      </w:pPr>
+      <w:r>
+        <w:t xml:space="preserve">Figure: </w:t>
+      </w:r>
+      <w:proofErr w:type="spellStart"/>
+      <w:r>
+        <w:t>Sorp</w:t>
+      </w:r>
+      <w:proofErr w:type="spellEnd"/>
+      <w:r>
+        <w:t xml:space="preserve"> fridge cutaway</w:t>
+      </w:r>
+    </w:p>
+    <w:p>
+      <w:pPr>
         <w:pStyle w:val="Heading2"/>
         <w:numPr>
           <w:ilvl w:val="1"/>
@@ -1273,393 +1365,393 @@
         </w:numPr>
       </w:pPr>
       <w:r>
+        <w:t>predicted optical loading</w:t>
+      </w:r>
+    </w:p>
+    <w:p>
+      <w:pPr>
+        <w:pStyle w:val="ListParagraph"/>
+        <w:numPr>
+          <w:ilvl w:val="2"/>
+          <w:numId w:val="2"/>
+        </w:numPr>
+      </w:pPr>
+      <w:r>
+        <w:t>predicted optical efficiency</w:t>
+      </w:r>
+    </w:p>
+    <w:p>
+      <w:pPr>
+        <w:pStyle w:val="Heading2"/>
+        <w:numPr>
+          <w:ilvl w:val="1"/>
+          <w:numId w:val="2"/>
+        </w:numPr>
+      </w:pPr>
+      <w:proofErr w:type="spellStart"/>
+      <w:r>
+        <w:t>Feedhorn</w:t>
+      </w:r>
+      <w:proofErr w:type="spellEnd"/>
+      <w:r>
+        <w:t xml:space="preserve"> Design</w:t>
+      </w:r>
+    </w:p>
+    <w:p>
+      <w:pPr>
+        <w:pStyle w:val="ListParagraph"/>
+        <w:numPr>
+          <w:ilvl w:val="2"/>
+          <w:numId w:val="2"/>
+        </w:numPr>
+      </w:pPr>
+      <w:r>
+        <w:t xml:space="preserve">Q: Why </w:t>
+      </w:r>
+      <w:proofErr w:type="spellStart"/>
+      <w:r>
+        <w:t>smoothwalled</w:t>
+      </w:r>
+      <w:proofErr w:type="spellEnd"/>
+      <w:r>
+        <w:t xml:space="preserve"> </w:t>
+      </w:r>
+      <w:proofErr w:type="spellStart"/>
+      <w:r>
+        <w:t>feedhorn</w:t>
+      </w:r>
+      <w:proofErr w:type="spellEnd"/>
+      <w:r>
+        <w:t xml:space="preserve"> coupling? A: easy to manufacture, acceptable beam quality for polarization-insensitive detectors, proven in field.</w:t>
+      </w:r>
+    </w:p>
+    <w:p>
+      <w:pPr>
+        <w:pStyle w:val="ListParagraph"/>
+        <w:numPr>
+          <w:ilvl w:val="2"/>
+          <w:numId w:val="2"/>
+        </w:numPr>
+      </w:pPr>
+      <w:r>
+        <w:t xml:space="preserve">Factors affecting choice of </w:t>
+      </w:r>
+      <w:proofErr w:type="spellStart"/>
+      <w:r>
+        <w:t>feedhorn</w:t>
+      </w:r>
+      <w:proofErr w:type="spellEnd"/>
+      <w:r>
+        <w:t xml:space="preserve"> size (coupling efficiency </w:t>
+      </w:r>
+      <w:proofErr w:type="spellStart"/>
+      <w:r>
+        <w:t>vs</w:t>
+      </w:r>
+      <w:proofErr w:type="spellEnd"/>
+      <w:r>
+        <w:t xml:space="preserve"> number of feedhorns)</w:t>
+      </w:r>
+    </w:p>
+    <w:p>
+      <w:pPr>
+        <w:pStyle w:val="ListParagraph"/>
+        <w:numPr>
+          <w:ilvl w:val="2"/>
+          <w:numId w:val="2"/>
+        </w:numPr>
+      </w:pPr>
+      <w:r>
+        <w:t>Summary of code/algorithm used to choose optimal size</w:t>
+      </w:r>
+    </w:p>
+    <w:p>
+      <w:pPr>
+        <w:pStyle w:val="ListParagraph"/>
+        <w:numPr>
+          <w:ilvl w:val="2"/>
+          <w:numId w:val="2"/>
+        </w:numPr>
+      </w:pPr>
+      <w:r>
+        <w:t>Summary of results</w:t>
+      </w:r>
+    </w:p>
+    <w:p>
+      <w:pPr>
+        <w:pStyle w:val="ListParagraph"/>
+        <w:numPr>
+          <w:ilvl w:val="2"/>
+          <w:numId w:val="2"/>
+        </w:numPr>
+      </w:pPr>
+      <w:r>
+        <w:t>Predicted beam size at object</w:t>
+      </w:r>
+    </w:p>
+    <w:p>
+      <w:pPr>
+        <w:pStyle w:val="Heading2"/>
+        <w:numPr>
+          <w:ilvl w:val="1"/>
+          <w:numId w:val="2"/>
+        </w:numPr>
+      </w:pPr>
+      <w:r>
+        <w:t>Optical Coupling to Detectors</w:t>
+      </w:r>
+    </w:p>
+    <w:p>
+      <w:pPr>
+        <w:pStyle w:val="ListParagraph"/>
+        <w:numPr>
+          <w:ilvl w:val="2"/>
+          <w:numId w:val="2"/>
+        </w:numPr>
+      </w:pPr>
+      <w:r>
+        <w:t>choice of waveguide size</w:t>
+      </w:r>
+    </w:p>
+    <w:p>
+      <w:pPr>
+        <w:pStyle w:val="ListParagraph"/>
+        <w:numPr>
+          <w:ilvl w:val="2"/>
+          <w:numId w:val="2"/>
+        </w:numPr>
+      </w:pPr>
+      <w:r>
+        <w:t>choice of waveguide length (kill higher order modes)</w:t>
+      </w:r>
+    </w:p>
+    <w:p>
+      <w:pPr>
+        <w:pStyle w:val="ListParagraph"/>
+        <w:numPr>
+          <w:ilvl w:val="2"/>
+          <w:numId w:val="2"/>
+        </w:numPr>
+      </w:pPr>
+      <w:r>
+        <w:t>Rules of thumb for designing absorbing mesh</w:t>
+      </w:r>
+    </w:p>
+    <w:p>
+      <w:pPr>
+        <w:pStyle w:val="ListParagraph"/>
+        <w:numPr>
+          <w:ilvl w:val="2"/>
+          <w:numId w:val="2"/>
+        </w:numPr>
+      </w:pPr>
+      <w:r>
+        <w:t>Simulation approach for absorbing mesh</w:t>
+      </w:r>
+    </w:p>
+    <w:p>
+      <w:pPr>
+        <w:pStyle w:val="ListParagraph"/>
+        <w:numPr>
+          <w:ilvl w:val="2"/>
+          <w:numId w:val="2"/>
+        </w:numPr>
+      </w:pPr>
+      <w:r>
+        <w:t>Summary of simulation results</w:t>
+      </w:r>
+    </w:p>
+    <w:p>
+      <w:pPr>
+        <w:pStyle w:val="ListParagraph"/>
+        <w:numPr>
+          <w:ilvl w:val="2"/>
+          <w:numId w:val="2"/>
+        </w:numPr>
+      </w:pPr>
+      <w:r>
+        <w:t xml:space="preserve">Choice of </w:t>
+      </w:r>
+      <w:proofErr w:type="spellStart"/>
+      <w:r>
+        <w:t>backshort</w:t>
+      </w:r>
+      <w:proofErr w:type="spellEnd"/>
+      <w:r>
+        <w:t xml:space="preserve"> distance</w:t>
+      </w:r>
+    </w:p>
+    <w:p>
+      <w:pPr>
+        <w:pStyle w:val="Heading2"/>
+        <w:numPr>
+          <w:ilvl w:val="1"/>
+          <w:numId w:val="2"/>
+        </w:numPr>
+      </w:pPr>
+      <w:r>
+        <w:t>Scanning Strategy</w:t>
+      </w:r>
+    </w:p>
+    <w:p>
+      <w:pPr>
+        <w:pStyle w:val="ListParagraph"/>
+        <w:numPr>
+          <w:ilvl w:val="2"/>
+          <w:numId w:val="2"/>
+        </w:numPr>
+      </w:pPr>
+      <w:r>
+        <w:t>Need for dithering (</w:t>
+      </w:r>
+      <w:proofErr w:type="spellStart"/>
+      <w:r>
+        <w:t>Nyquist</w:t>
+      </w:r>
+      <w:proofErr w:type="spellEnd"/>
+      <w:r>
+        <w:t xml:space="preserve"> sample focal plane)</w:t>
+      </w:r>
+    </w:p>
+    <w:p>
+      <w:pPr>
+        <w:pStyle w:val="ListParagraph"/>
+        <w:numPr>
+          <w:ilvl w:val="2"/>
+          <w:numId w:val="2"/>
+        </w:numPr>
+      </w:pPr>
+      <w:r>
+        <w:t>Summary of scanning strategy simulations</w:t>
+      </w:r>
+    </w:p>
+    <w:p>
+      <w:pPr>
+        <w:pStyle w:val="Heading2"/>
+        <w:numPr>
+          <w:ilvl w:val="1"/>
+          <w:numId w:val="2"/>
+        </w:numPr>
+      </w:pPr>
+      <w:r>
+        <w:t xml:space="preserve">Detector Readout - Q: how little can </w:t>
+      </w:r>
+      <w:proofErr w:type="spellStart"/>
+      <w:r>
+        <w:t>i</w:t>
+      </w:r>
+      <w:proofErr w:type="spellEnd"/>
+      <w:r>
+        <w:t xml:space="preserve"> get away with here?</w:t>
+      </w:r>
+    </w:p>
+    <w:p>
+      <w:pPr>
+        <w:pStyle w:val="ListParagraph"/>
+        <w:numPr>
+          <w:ilvl w:val="2"/>
+          <w:numId w:val="2"/>
+        </w:numPr>
+      </w:pPr>
+      <w:r>
+        <w:t>A SQUID is a highly non-linear current amplifier</w:t>
+      </w:r>
+    </w:p>
+    <w:p>
+      <w:pPr>
+        <w:pStyle w:val="ListParagraph"/>
+        <w:numPr>
+          <w:ilvl w:val="2"/>
+          <w:numId w:val="2"/>
+        </w:numPr>
+      </w:pPr>
+      <w:r>
+        <w:t>1-paragraph summary of NIST TMUX and components</w:t>
+      </w:r>
+    </w:p>
+    <w:p>
+      <w:pPr>
+        <w:pStyle w:val="ListParagraph"/>
+        <w:numPr>
+          <w:ilvl w:val="2"/>
+          <w:numId w:val="2"/>
+        </w:numPr>
+      </w:pPr>
+      <w:r>
+        <w:t xml:space="preserve">We use MCE for warm readout electronics - simple operation and software suite honed over years of use on demanding </w:t>
+      </w:r>
+      <w:proofErr w:type="spellStart"/>
+      <w:r>
+        <w:t>astophysics</w:t>
+      </w:r>
+      <w:proofErr w:type="spellEnd"/>
+      <w:r>
+        <w:t xml:space="preserve"> experiments</w:t>
+      </w:r>
+    </w:p>
+    <w:p>
+      <w:pPr>
+        <w:pStyle w:val="ListParagraph"/>
+        <w:numPr>
+          <w:ilvl w:val="2"/>
+          <w:numId w:val="2"/>
+        </w:numPr>
+      </w:pPr>
+      <w:r>
+        <w:t>choice of mux chip version - mux11c</w:t>
+      </w:r>
+    </w:p>
+    <w:p>
+      <w:pPr>
+        <w:pStyle w:val="ListParagraph"/>
+        <w:numPr>
+          <w:ilvl w:val="2"/>
+          <w:numId w:val="2"/>
+        </w:numPr>
+      </w:pPr>
+      <w:r>
+        <w:t xml:space="preserve">choice of series array version - </w:t>
+      </w:r>
+    </w:p>
+    <w:p>
+      <w:pPr>
+        <w:pStyle w:val="ListParagraph"/>
+        <w:numPr>
+          <w:ilvl w:val="2"/>
+          <w:numId w:val="2"/>
+        </w:numPr>
+      </w:pPr>
+      <w:proofErr w:type="gramStart"/>
+      <w:r>
+        <w:t>bandwidth</w:t>
+      </w:r>
+      <w:proofErr w:type="gramEnd"/>
+      <w:r>
+        <w:t xml:space="preserve"> issues on readout wiring? Data that Mike &amp; I took relevant / useful here?</w:t>
+      </w:r>
+    </w:p>
+    <w:p>
+      <w:pPr>
+        <w:pStyle w:val="ListParagraph"/>
+        <w:numPr>
+          <w:ilvl w:val="2"/>
+          <w:numId w:val="2"/>
+        </w:numPr>
+      </w:pPr>
+      <w:r>
+        <w:t>MCE Faraday Cage Design:  vacuum tubing to serve as cage for wires from cryostat to MCE. Tricky part was putting MCE in right location, given limited flexibility of vacuum tubing.</w:t>
+      </w:r>
+    </w:p>
+    <w:p>
+      <w:pPr>
+        <w:pStyle w:val="Heading2"/>
+        <w:numPr>
+          <w:ilvl w:val="1"/>
+          <w:numId w:val="2"/>
+        </w:numPr>
+      </w:pPr>
+      <w:r>
         <w:lastRenderedPageBreak/>
-        <w:t>predicted optical loading</w:t>
-      </w:r>
-    </w:p>
-    <w:p>
-      <w:pPr>
-        <w:pStyle w:val="ListParagraph"/>
-        <w:numPr>
-          <w:ilvl w:val="2"/>
-          <w:numId w:val="2"/>
-        </w:numPr>
-      </w:pPr>
-      <w:r>
-        <w:t>predicted optical efficiency</w:t>
-      </w:r>
-    </w:p>
-    <w:p>
-      <w:pPr>
-        <w:pStyle w:val="Heading2"/>
-        <w:numPr>
-          <w:ilvl w:val="1"/>
-          <w:numId w:val="2"/>
-        </w:numPr>
-      </w:pPr>
-      <w:proofErr w:type="spellStart"/>
-      <w:r>
-        <w:t>Feedhorn</w:t>
-      </w:r>
-      <w:proofErr w:type="spellEnd"/>
-      <w:r>
-        <w:t xml:space="preserve"> Design</w:t>
-      </w:r>
-    </w:p>
-    <w:p>
-      <w:pPr>
-        <w:pStyle w:val="ListParagraph"/>
-        <w:numPr>
-          <w:ilvl w:val="2"/>
-          <w:numId w:val="2"/>
-        </w:numPr>
-      </w:pPr>
-      <w:r>
-        <w:t xml:space="preserve">Q: Why </w:t>
-      </w:r>
-      <w:proofErr w:type="spellStart"/>
-      <w:r>
-        <w:t>smoothwalled</w:t>
-      </w:r>
-      <w:proofErr w:type="spellEnd"/>
-      <w:r>
-        <w:t xml:space="preserve"> </w:t>
-      </w:r>
-      <w:proofErr w:type="spellStart"/>
-      <w:r>
-        <w:t>feedhorn</w:t>
-      </w:r>
-      <w:proofErr w:type="spellEnd"/>
-      <w:r>
-        <w:t xml:space="preserve"> coupling? A: easy to manufacture, acceptable beam quality for polarization-insensitive detectors, proven in field.</w:t>
-      </w:r>
-    </w:p>
-    <w:p>
-      <w:pPr>
-        <w:pStyle w:val="ListParagraph"/>
-        <w:numPr>
-          <w:ilvl w:val="2"/>
-          <w:numId w:val="2"/>
-        </w:numPr>
-      </w:pPr>
-      <w:r>
-        <w:t xml:space="preserve">Factors affecting choice of </w:t>
-      </w:r>
-      <w:proofErr w:type="spellStart"/>
-      <w:r>
-        <w:t>feedhorn</w:t>
-      </w:r>
-      <w:proofErr w:type="spellEnd"/>
-      <w:r>
-        <w:t xml:space="preserve"> size (coupling efficiency </w:t>
-      </w:r>
-      <w:proofErr w:type="spellStart"/>
-      <w:r>
-        <w:t>vs</w:t>
-      </w:r>
-      <w:proofErr w:type="spellEnd"/>
-      <w:r>
-        <w:t xml:space="preserve"> number of feedhorns)</w:t>
-      </w:r>
-    </w:p>
-    <w:p>
-      <w:pPr>
-        <w:pStyle w:val="ListParagraph"/>
-        <w:numPr>
-          <w:ilvl w:val="2"/>
-          <w:numId w:val="2"/>
-        </w:numPr>
-      </w:pPr>
-      <w:r>
-        <w:t>Summary of code/algorithm used to choose optimal size</w:t>
-      </w:r>
-    </w:p>
-    <w:p>
-      <w:pPr>
-        <w:pStyle w:val="ListParagraph"/>
-        <w:numPr>
-          <w:ilvl w:val="2"/>
-          <w:numId w:val="2"/>
-        </w:numPr>
-      </w:pPr>
-      <w:r>
-        <w:t>Summary of results</w:t>
-      </w:r>
-    </w:p>
-    <w:p>
-      <w:pPr>
-        <w:pStyle w:val="ListParagraph"/>
-        <w:numPr>
-          <w:ilvl w:val="2"/>
-          <w:numId w:val="2"/>
-        </w:numPr>
-      </w:pPr>
-      <w:r>
-        <w:t>Predicted beam size at object</w:t>
-      </w:r>
-    </w:p>
-    <w:p>
-      <w:pPr>
-        <w:pStyle w:val="Heading2"/>
-        <w:numPr>
-          <w:ilvl w:val="1"/>
-          <w:numId w:val="2"/>
-        </w:numPr>
-      </w:pPr>
-      <w:r>
-        <w:t>Optical Coupling to Detectors</w:t>
-      </w:r>
-    </w:p>
-    <w:p>
-      <w:pPr>
-        <w:pStyle w:val="ListParagraph"/>
-        <w:numPr>
-          <w:ilvl w:val="2"/>
-          <w:numId w:val="2"/>
-        </w:numPr>
-      </w:pPr>
-      <w:r>
-        <w:t>choice of waveguide size</w:t>
-      </w:r>
-    </w:p>
-    <w:p>
-      <w:pPr>
-        <w:pStyle w:val="ListParagraph"/>
-        <w:numPr>
-          <w:ilvl w:val="2"/>
-          <w:numId w:val="2"/>
-        </w:numPr>
-      </w:pPr>
-      <w:r>
-        <w:t>choice of waveguide length (kill higher order modes)</w:t>
-      </w:r>
-    </w:p>
-    <w:p>
-      <w:pPr>
-        <w:pStyle w:val="ListParagraph"/>
-        <w:numPr>
-          <w:ilvl w:val="2"/>
-          <w:numId w:val="2"/>
-        </w:numPr>
-      </w:pPr>
-      <w:r>
-        <w:t>Rules of thumb for designing absorbing mesh</w:t>
-      </w:r>
-    </w:p>
-    <w:p>
-      <w:pPr>
-        <w:pStyle w:val="ListParagraph"/>
-        <w:numPr>
-          <w:ilvl w:val="2"/>
-          <w:numId w:val="2"/>
-        </w:numPr>
-      </w:pPr>
-      <w:r>
-        <w:t>Simulation approach for absorbing mesh</w:t>
-      </w:r>
-    </w:p>
-    <w:p>
-      <w:pPr>
-        <w:pStyle w:val="ListParagraph"/>
-        <w:numPr>
-          <w:ilvl w:val="2"/>
-          <w:numId w:val="2"/>
-        </w:numPr>
-      </w:pPr>
-      <w:r>
-        <w:t>Summary of simulation results</w:t>
-      </w:r>
-    </w:p>
-    <w:p>
-      <w:pPr>
-        <w:pStyle w:val="ListParagraph"/>
-        <w:numPr>
-          <w:ilvl w:val="2"/>
-          <w:numId w:val="2"/>
-        </w:numPr>
-      </w:pPr>
-      <w:r>
-        <w:t xml:space="preserve">Choice of </w:t>
-      </w:r>
-      <w:proofErr w:type="spellStart"/>
-      <w:r>
-        <w:t>backshort</w:t>
-      </w:r>
-      <w:proofErr w:type="spellEnd"/>
-      <w:r>
-        <w:t xml:space="preserve"> distance</w:t>
-      </w:r>
-    </w:p>
-    <w:p>
-      <w:pPr>
-        <w:pStyle w:val="Heading2"/>
-        <w:numPr>
-          <w:ilvl w:val="1"/>
-          <w:numId w:val="2"/>
-        </w:numPr>
-      </w:pPr>
-      <w:r>
-        <w:t>Scanning Strategy</w:t>
-      </w:r>
-    </w:p>
-    <w:p>
-      <w:pPr>
-        <w:pStyle w:val="ListParagraph"/>
-        <w:numPr>
-          <w:ilvl w:val="2"/>
-          <w:numId w:val="2"/>
-        </w:numPr>
-      </w:pPr>
-      <w:r>
-        <w:t>Need for dithering (</w:t>
-      </w:r>
-      <w:proofErr w:type="spellStart"/>
-      <w:r>
-        <w:t>Nyquist</w:t>
-      </w:r>
-      <w:proofErr w:type="spellEnd"/>
-      <w:r>
-        <w:t xml:space="preserve"> sample focal plane)</w:t>
-      </w:r>
-    </w:p>
-    <w:p>
-      <w:pPr>
-        <w:pStyle w:val="ListParagraph"/>
-        <w:numPr>
-          <w:ilvl w:val="2"/>
-          <w:numId w:val="2"/>
-        </w:numPr>
-      </w:pPr>
-      <w:r>
-        <w:t>Summary of scanning strategy simulations</w:t>
-      </w:r>
-    </w:p>
-    <w:p>
-      <w:pPr>
-        <w:pStyle w:val="Heading2"/>
-        <w:numPr>
-          <w:ilvl w:val="1"/>
-          <w:numId w:val="2"/>
-        </w:numPr>
-      </w:pPr>
-      <w:r>
-        <w:t xml:space="preserve">Detector Readout - Q: how little can </w:t>
-      </w:r>
-      <w:proofErr w:type="spellStart"/>
-      <w:r>
-        <w:t>i</w:t>
-      </w:r>
-      <w:proofErr w:type="spellEnd"/>
-      <w:r>
-        <w:t xml:space="preserve"> get away with here?</w:t>
-      </w:r>
-    </w:p>
-    <w:p>
-      <w:pPr>
-        <w:pStyle w:val="ListParagraph"/>
-        <w:numPr>
-          <w:ilvl w:val="2"/>
-          <w:numId w:val="2"/>
-        </w:numPr>
-      </w:pPr>
-      <w:r>
-        <w:t>A SQUID is a highly non-linear current amplifier</w:t>
-      </w:r>
-    </w:p>
-    <w:p>
-      <w:pPr>
-        <w:pStyle w:val="ListParagraph"/>
-        <w:numPr>
-          <w:ilvl w:val="2"/>
-          <w:numId w:val="2"/>
-        </w:numPr>
-      </w:pPr>
-      <w:r>
-        <w:t>1-paragraph summary of NIST TMUX and components</w:t>
-      </w:r>
-    </w:p>
-    <w:p>
-      <w:pPr>
-        <w:pStyle w:val="ListParagraph"/>
-        <w:numPr>
-          <w:ilvl w:val="2"/>
-          <w:numId w:val="2"/>
-        </w:numPr>
-      </w:pPr>
-      <w:r>
-        <w:t xml:space="preserve">We use MCE for warm readout electronics - simple operation and software suite honed over years of use on demanding </w:t>
-      </w:r>
-      <w:proofErr w:type="spellStart"/>
-      <w:r>
-        <w:t>astophysics</w:t>
-      </w:r>
-      <w:proofErr w:type="spellEnd"/>
-      <w:r>
-        <w:t xml:space="preserve"> experiments</w:t>
-      </w:r>
-    </w:p>
-    <w:p>
-      <w:pPr>
-        <w:pStyle w:val="ListParagraph"/>
-        <w:numPr>
-          <w:ilvl w:val="2"/>
-          <w:numId w:val="2"/>
-        </w:numPr>
-      </w:pPr>
-      <w:r>
-        <w:t>choice of mux chip version - mux11c</w:t>
-      </w:r>
-    </w:p>
-    <w:p>
-      <w:pPr>
-        <w:pStyle w:val="ListParagraph"/>
-        <w:numPr>
-          <w:ilvl w:val="2"/>
-          <w:numId w:val="2"/>
-        </w:numPr>
-      </w:pPr>
-      <w:r>
-        <w:t xml:space="preserve">choice of series array version - </w:t>
-      </w:r>
-    </w:p>
-    <w:p>
-      <w:pPr>
-        <w:pStyle w:val="ListParagraph"/>
-        <w:numPr>
-          <w:ilvl w:val="2"/>
-          <w:numId w:val="2"/>
-        </w:numPr>
-      </w:pPr>
-      <w:proofErr w:type="gramStart"/>
-      <w:r>
-        <w:t>bandwidth</w:t>
-      </w:r>
-      <w:proofErr w:type="gramEnd"/>
-      <w:r>
-        <w:t xml:space="preserve"> issues on readout wiring? Data that Mike &amp; I took relevant / useful here?</w:t>
-      </w:r>
-    </w:p>
-    <w:p>
-      <w:pPr>
-        <w:pStyle w:val="ListParagraph"/>
-        <w:numPr>
-          <w:ilvl w:val="2"/>
-          <w:numId w:val="2"/>
-        </w:numPr>
-      </w:pPr>
-      <w:r>
-        <w:t>MCE Faraday Cage Design:  vacuum tubing to serve as cage for wires from cryostat to MCE. Tricky part was putting MCE in right location, given limited flexibility of vacuum tubing.</w:t>
-      </w:r>
-    </w:p>
-    <w:p>
-      <w:pPr>
-        <w:pStyle w:val="Heading2"/>
-        <w:numPr>
-          <w:ilvl w:val="1"/>
-          <w:numId w:val="2"/>
-        </w:numPr>
-      </w:pPr>
-      <w:r>
         <w:t>Cryostat mount on Mirror</w:t>
       </w:r>
     </w:p>
@@ -1743,8 +1835,415 @@
         </w:numPr>
       </w:pPr>
       <w:r>
+        <w:t>Detector Design</w:t>
+      </w:r>
+    </w:p>
+    <w:p>
+      <w:pPr>
+        <w:pStyle w:val="Heading2"/>
+        <w:numPr>
+          <w:ilvl w:val="1"/>
+          <w:numId w:val="2"/>
+        </w:numPr>
+      </w:pPr>
+      <w:r>
+        <w:t>Parameter Choices for our Bolometers</w:t>
+      </w:r>
+    </w:p>
+    <w:p>
+      <w:pPr>
+        <w:pStyle w:val="ListParagraph"/>
+        <w:numPr>
+          <w:ilvl w:val="2"/>
+          <w:numId w:val="2"/>
+        </w:numPr>
+      </w:pPr>
+      <w:r>
+        <w:t xml:space="preserve">Interrelated nature of choice of G, </w:t>
+      </w:r>
+      <w:proofErr w:type="spellStart"/>
+      <w:r>
+        <w:t>P_sat</w:t>
+      </w:r>
+      <w:proofErr w:type="spellEnd"/>
+      <w:r>
+        <w:t xml:space="preserve">, </w:t>
+      </w:r>
+      <w:proofErr w:type="spellStart"/>
+      <w:r>
+        <w:t>T_bath</w:t>
+      </w:r>
+      <w:proofErr w:type="spellEnd"/>
+      <w:r>
+        <w:t>.</w:t>
+      </w:r>
+    </w:p>
+    <w:p>
+      <w:pPr>
+        <w:pStyle w:val="ListParagraph"/>
+        <w:numPr>
+          <w:ilvl w:val="2"/>
+          <w:numId w:val="2"/>
+        </w:numPr>
+      </w:pPr>
+      <w:proofErr w:type="spellStart"/>
+      <w:r>
+        <w:t>T_Bath</w:t>
+      </w:r>
+      <w:proofErr w:type="spellEnd"/>
+      <w:r>
+        <w:t xml:space="preserve"> (G-noise based on our noise / video frame rate requirements)</w:t>
+      </w:r>
+    </w:p>
+    <w:p>
+      <w:pPr>
+        <w:pStyle w:val="ListParagraph"/>
+        <w:numPr>
+          <w:ilvl w:val="2"/>
+          <w:numId w:val="2"/>
+        </w:numPr>
+      </w:pPr>
+      <w:proofErr w:type="spellStart"/>
+      <w:r>
+        <w:t>T_c</w:t>
+      </w:r>
+      <w:proofErr w:type="spellEnd"/>
+      <w:r>
+        <w:t xml:space="preserve"> (something convenient that is higher than </w:t>
+      </w:r>
+      <w:proofErr w:type="spellStart"/>
+      <w:r>
+        <w:t>T_bath</w:t>
+      </w:r>
+      <w:proofErr w:type="spellEnd"/>
+      <w:r>
+        <w:t>)</w:t>
+      </w:r>
+    </w:p>
+    <w:p>
+      <w:pPr>
+        <w:pStyle w:val="ListParagraph"/>
+        <w:numPr>
+          <w:ilvl w:val="2"/>
+          <w:numId w:val="2"/>
+        </w:numPr>
+      </w:pPr>
+      <w:proofErr w:type="spellStart"/>
+      <w:r>
+        <w:t>P_sat</w:t>
+      </w:r>
+      <w:proofErr w:type="spellEnd"/>
+      <w:r>
+        <w:t xml:space="preserve"> (based on predicted optical loading)</w:t>
+      </w:r>
+    </w:p>
+    <w:p>
+      <w:pPr>
+        <w:pStyle w:val="ListParagraph"/>
+        <w:numPr>
+          <w:ilvl w:val="2"/>
+          <w:numId w:val="2"/>
+        </w:numPr>
+      </w:pPr>
+      <w:r>
+        <w:t>G</w:t>
+      </w:r>
+    </w:p>
+    <w:p>
+      <w:pPr>
+        <w:pStyle w:val="ListParagraph"/>
+        <w:numPr>
+          <w:ilvl w:val="2"/>
+          <w:numId w:val="2"/>
+        </w:numPr>
+      </w:pPr>
+      <w:r>
+        <w:t>tau (need to avoid blurring at video rates) --&gt; additional heat capacity</w:t>
+      </w:r>
+    </w:p>
+    <w:p>
+      <w:pPr>
+        <w:pStyle w:val="Heading2"/>
+        <w:numPr>
+          <w:ilvl w:val="1"/>
+          <w:numId w:val="2"/>
+        </w:numPr>
+      </w:pPr>
+      <w:r>
+        <w:t>Detector Detailed Design</w:t>
+      </w:r>
+    </w:p>
+    <w:p>
+      <w:pPr>
+        <w:pStyle w:val="ListParagraph"/>
+        <w:numPr>
+          <w:ilvl w:val="2"/>
+          <w:numId w:val="2"/>
+        </w:numPr>
+      </w:pPr>
+      <w:r>
+        <w:t>membrane material &amp; thickness</w:t>
+      </w:r>
+    </w:p>
+    <w:p>
+      <w:pPr>
+        <w:pStyle w:val="ListParagraph"/>
+        <w:numPr>
+          <w:ilvl w:val="2"/>
+          <w:numId w:val="2"/>
+        </w:numPr>
+      </w:pPr>
+      <w:r>
+        <w:t>leg length &amp; why metal on all legs</w:t>
+      </w:r>
+    </w:p>
+    <w:p>
+      <w:pPr>
+        <w:pStyle w:val="ListParagraph"/>
+        <w:numPr>
+          <w:ilvl w:val="2"/>
+          <w:numId w:val="2"/>
+        </w:numPr>
+      </w:pPr>
+      <w:r>
+        <w:t>TES dimensions/thickness</w:t>
+      </w:r>
+    </w:p>
+    <w:p>
+      <w:pPr>
+        <w:pStyle w:val="ListParagraph"/>
+        <w:numPr>
+          <w:ilvl w:val="2"/>
+          <w:numId w:val="2"/>
+        </w:numPr>
+      </w:pPr>
+      <w:r>
+        <w:t>Heat Capacity ring</w:t>
+      </w:r>
+    </w:p>
+    <w:p>
+      <w:pPr>
+        <w:pStyle w:val="ListParagraph"/>
+        <w:numPr>
+          <w:ilvl w:val="2"/>
+          <w:numId w:val="2"/>
+        </w:numPr>
+      </w:pPr>
+      <w:r>
+        <w:t>Thermal relaxation time for ring of metal</w:t>
+      </w:r>
+    </w:p>
+    <w:p>
+      <w:pPr>
+        <w:pStyle w:val="Heading3"/>
+        <w:numPr>
+          <w:ilvl w:val="3"/>
+          <w:numId w:val="2"/>
+        </w:numPr>
+      </w:pPr>
+      <w:r>
+        <w:t xml:space="preserve">Gold </w:t>
+      </w:r>
+      <w:proofErr w:type="spellStart"/>
+      <w:r>
+        <w:t>vs</w:t>
+      </w:r>
+      <w:proofErr w:type="spellEnd"/>
+      <w:r>
+        <w:t xml:space="preserve"> </w:t>
+      </w:r>
+      <w:proofErr w:type="spellStart"/>
+      <w:r>
+        <w:t>PdAu</w:t>
+      </w:r>
+      <w:proofErr w:type="spellEnd"/>
+      <w:r>
+        <w:t xml:space="preserve">: gold much less heat capacity, but </w:t>
+      </w:r>
+      <w:proofErr w:type="spellStart"/>
+      <w:r>
+        <w:t>PdAu</w:t>
+      </w:r>
+      <w:proofErr w:type="spellEnd"/>
+      <w:r>
+        <w:t xml:space="preserve"> relaxation time uncomfortably close to relevant time constants</w:t>
+      </w:r>
+    </w:p>
+    <w:p>
+      <w:pPr>
+        <w:pStyle w:val="Heading3"/>
+        <w:numPr>
+          <w:ilvl w:val="3"/>
+          <w:numId w:val="2"/>
+        </w:numPr>
+      </w:pPr>
+      <w:r>
+        <w:t>Reference most recent RRR measurements here</w:t>
+      </w:r>
+    </w:p>
+    <w:p>
+      <w:pPr>
+        <w:pStyle w:val="Heading3"/>
+        <w:numPr>
+          <w:ilvl w:val="3"/>
+          <w:numId w:val="2"/>
+        </w:numPr>
+      </w:pPr>
+      <w:proofErr w:type="gramStart"/>
+      <w:r>
+        <w:t>heater</w:t>
+      </w:r>
+      <w:proofErr w:type="gramEnd"/>
+      <w:r>
+        <w:t xml:space="preserve"> resistor</w:t>
+      </w:r>
+    </w:p>
+    <w:p>
+      <w:pPr>
+        <w:pStyle w:val="Heading1"/>
+        <w:numPr>
+          <w:ilvl w:val="0"/>
+          <w:numId w:val="2"/>
+        </w:numPr>
+      </w:pPr>
+      <w:r>
+        <w:t>Focal Plane Design (xxx this chapter needs better structure / organization)</w:t>
+      </w:r>
+    </w:p>
+    <w:p>
+      <w:pPr>
+        <w:pStyle w:val="Heading2"/>
+        <w:numPr>
+          <w:ilvl w:val="1"/>
+          <w:numId w:val="2"/>
+        </w:numPr>
+      </w:pPr>
+      <w:proofErr w:type="gramStart"/>
+      <w:r>
+        <w:t>design</w:t>
+      </w:r>
+      <w:proofErr w:type="gramEnd"/>
+      <w:r>
+        <w:t xml:space="preserve"> constraints</w:t>
+      </w:r>
+    </w:p>
+    <w:p>
+      <w:pPr>
+        <w:pStyle w:val="ListParagraph"/>
+        <w:numPr>
+          <w:ilvl w:val="2"/>
+          <w:numId w:val="2"/>
+        </w:numPr>
+      </w:pPr>
+      <w:r>
+        <w:t>location in cryostat</w:t>
+      </w:r>
+    </w:p>
+    <w:p>
+      <w:pPr>
+        <w:pStyle w:val="ListParagraph"/>
+        <w:numPr>
+          <w:ilvl w:val="2"/>
+          <w:numId w:val="2"/>
+        </w:numPr>
+      </w:pPr>
+      <w:r>
+        <w:t>cryogenic isolation</w:t>
+      </w:r>
+    </w:p>
+    <w:p>
+      <w:pPr>
+        <w:pStyle w:val="ListParagraph"/>
+        <w:numPr>
+          <w:ilvl w:val="2"/>
+          <w:numId w:val="2"/>
+        </w:numPr>
+      </w:pPr>
+      <w:r>
+        <w:t>differential contraction</w:t>
+      </w:r>
+    </w:p>
+    <w:p>
+      <w:pPr>
+        <w:pStyle w:val="ListParagraph"/>
+        <w:numPr>
+          <w:ilvl w:val="2"/>
+          <w:numId w:val="2"/>
+        </w:numPr>
+      </w:pPr>
+      <w:r>
+        <w:t>detector/</w:t>
+      </w:r>
+      <w:proofErr w:type="spellStart"/>
+      <w:r>
+        <w:t>feedhorn</w:t>
+      </w:r>
+      <w:proofErr w:type="spellEnd"/>
+      <w:r>
+        <w:t xml:space="preserve"> alignment</w:t>
+      </w:r>
+    </w:p>
+    <w:p>
+      <w:pPr>
+        <w:pStyle w:val="ListParagraph"/>
+        <w:numPr>
+          <w:ilvl w:val="2"/>
+          <w:numId w:val="2"/>
+        </w:numPr>
+      </w:pPr>
+      <w:r>
+        <w:t>wiring &amp; mux chips &amp; series arrays for 1004 detectors</w:t>
+      </w:r>
+    </w:p>
+    <w:p>
+      <w:pPr>
+        <w:pStyle w:val="ListParagraph"/>
+        <w:numPr>
+          <w:ilvl w:val="2"/>
+          <w:numId w:val="2"/>
+        </w:numPr>
+      </w:pPr>
+      <w:proofErr w:type="spellStart"/>
+      <w:r>
+        <w:t>backshort</w:t>
+      </w:r>
+      <w:proofErr w:type="spellEnd"/>
+    </w:p>
+    <w:p>
+      <w:pPr>
+        <w:pStyle w:val="Heading2"/>
+        <w:numPr>
+          <w:ilvl w:val="1"/>
+          <w:numId w:val="2"/>
+        </w:numPr>
+      </w:pPr>
+      <w:r>
         <w:lastRenderedPageBreak/>
-        <w:t>Detector Design</w:t>
+        <w:t>Focal Plane Hardware Design</w:t>
+      </w:r>
+    </w:p>
+    <w:p>
+      <w:pPr>
+        <w:pStyle w:val="ListParagraph"/>
+        <w:numPr>
+          <w:ilvl w:val="2"/>
+          <w:numId w:val="2"/>
+        </w:numPr>
+      </w:pPr>
+      <w:r>
+        <w:t>Why Al instead of Cu</w:t>
+      </w:r>
+    </w:p>
+    <w:p>
+      <w:pPr>
+        <w:pStyle w:val="ListParagraph"/>
+        <w:numPr>
+          <w:ilvl w:val="2"/>
+          <w:numId w:val="2"/>
+        </w:numPr>
+      </w:pPr>
+      <w:r>
+        <w:t>T-box and Ti struts</w:t>
       </w:r>
     </w:p>
     <w:p>
@@ -1756,23 +2255,511 @@
         </w:numPr>
       </w:pPr>
       <w:r>
-        <w:t>Parameter Choices for our Bolometers</w:t>
-      </w:r>
-    </w:p>
-    <w:p>
-      <w:pPr>
-        <w:pStyle w:val="ListParagraph"/>
-        <w:numPr>
-          <w:ilvl w:val="2"/>
-          <w:numId w:val="2"/>
-        </w:numPr>
-      </w:pPr>
-      <w:r>
-        <w:t xml:space="preserve">Interrelated nature of choice of G, </w:t>
-      </w:r>
-      <w:proofErr w:type="spellStart"/>
-      <w:r>
-        <w:t>P_sat</w:t>
+        <w:t>Detector wafer layout</w:t>
+      </w:r>
+    </w:p>
+    <w:p>
+      <w:pPr>
+        <w:pStyle w:val="ListParagraph"/>
+        <w:numPr>
+          <w:ilvl w:val="2"/>
+          <w:numId w:val="2"/>
+        </w:numPr>
+      </w:pPr>
+      <w:r>
+        <w:t>Choice of square array instead of hex array</w:t>
+      </w:r>
+    </w:p>
+    <w:p>
+      <w:pPr>
+        <w:pStyle w:val="ListParagraph"/>
+        <w:numPr>
+          <w:ilvl w:val="2"/>
+          <w:numId w:val="2"/>
+        </w:numPr>
+      </w:pPr>
+      <w:r>
+        <w:t xml:space="preserve">much of layout (wiring, </w:t>
+      </w:r>
+      <w:proofErr w:type="spellStart"/>
+      <w:r>
+        <w:t>bondpads</w:t>
+      </w:r>
+      <w:proofErr w:type="spellEnd"/>
+      <w:r>
+        <w:t xml:space="preserve">) via python </w:t>
+      </w:r>
+      <w:proofErr w:type="spellStart"/>
+      <w:r>
+        <w:t>autogen</w:t>
+      </w:r>
+      <w:proofErr w:type="spellEnd"/>
+    </w:p>
+    <w:p>
+      <w:pPr>
+        <w:pStyle w:val="ListParagraph"/>
+        <w:numPr>
+          <w:ilvl w:val="2"/>
+          <w:numId w:val="2"/>
+        </w:numPr>
+      </w:pPr>
+      <w:r>
+        <w:t>estimated crosstalk</w:t>
+      </w:r>
+    </w:p>
+    <w:p>
+      <w:pPr>
+        <w:pStyle w:val="ListParagraph"/>
+        <w:numPr>
+          <w:ilvl w:val="2"/>
+          <w:numId w:val="2"/>
+        </w:numPr>
+      </w:pPr>
+      <w:r>
+        <w:t>heaters</w:t>
+      </w:r>
+    </w:p>
+    <w:p>
+      <w:pPr>
+        <w:pStyle w:val="Heading2"/>
+        <w:numPr>
+          <w:ilvl w:val="1"/>
+          <w:numId w:val="2"/>
+        </w:numPr>
+      </w:pPr>
+      <w:r>
+        <w:t>Detector Package Assembly</w:t>
+      </w:r>
+    </w:p>
+    <w:p>
+      <w:pPr>
+        <w:pStyle w:val="ListParagraph"/>
+        <w:numPr>
+          <w:ilvl w:val="2"/>
+          <w:numId w:val="2"/>
+        </w:numPr>
+      </w:pPr>
+      <w:r>
+        <w:t xml:space="preserve">Glue (2850 FT LV23) detector wafer to </w:t>
+      </w:r>
+      <w:proofErr w:type="spellStart"/>
+      <w:r>
+        <w:t>backshort</w:t>
+      </w:r>
+      <w:proofErr w:type="spellEnd"/>
+      <w:r>
+        <w:t xml:space="preserve"> wafer. Process for </w:t>
+      </w:r>
+      <w:proofErr w:type="spellStart"/>
+      <w:r>
+        <w:t>glueing</w:t>
+      </w:r>
+      <w:proofErr w:type="spellEnd"/>
+      <w:r>
+        <w:t>. Machines used. Glug Jig.</w:t>
+      </w:r>
+    </w:p>
+    <w:p>
+      <w:pPr>
+        <w:pStyle w:val="ListParagraph"/>
+        <w:numPr>
+          <w:ilvl w:val="2"/>
+          <w:numId w:val="2"/>
+        </w:numPr>
+      </w:pPr>
+      <w:r>
+        <w:t xml:space="preserve">Invar &amp; </w:t>
+      </w:r>
+      <w:proofErr w:type="spellStart"/>
+      <w:r>
+        <w:t>apiezon</w:t>
+      </w:r>
+      <w:proofErr w:type="spellEnd"/>
+      <w:r>
+        <w:t xml:space="preserve"> solve Si/metal differential contraction issues. Reference to other projects using this approach.</w:t>
+      </w:r>
+    </w:p>
+    <w:p>
+      <w:pPr>
+        <w:pStyle w:val="ListParagraph"/>
+        <w:numPr>
+          <w:ilvl w:val="2"/>
+          <w:numId w:val="2"/>
+        </w:numPr>
+      </w:pPr>
+      <w:r>
+        <w:t xml:space="preserve">Process for applying </w:t>
+      </w:r>
+      <w:proofErr w:type="spellStart"/>
+      <w:r>
+        <w:t>apiezon</w:t>
+      </w:r>
+      <w:proofErr w:type="spellEnd"/>
+      <w:r>
+        <w:t>. Use of alignment jig.</w:t>
+      </w:r>
+    </w:p>
+    <w:p>
+      <w:pPr>
+        <w:pStyle w:val="Heading2"/>
+        <w:numPr>
+          <w:ilvl w:val="1"/>
+          <w:numId w:val="2"/>
+        </w:numPr>
+      </w:pPr>
+      <w:r>
+        <w:t>Approach to wiring layout</w:t>
+      </w:r>
+    </w:p>
+    <w:p>
+      <w:pPr>
+        <w:pStyle w:val="ListParagraph"/>
+        <w:numPr>
+          <w:ilvl w:val="2"/>
+          <w:numId w:val="2"/>
+        </w:numPr>
+      </w:pPr>
+      <w:proofErr w:type="gramStart"/>
+      <w:r>
+        <w:t>challenge</w:t>
+      </w:r>
+      <w:proofErr w:type="gramEnd"/>
+      <w:r>
+        <w:t xml:space="preserve"> comes from large number of detectors on single wafer, and limited space for wiring on focal plane.</w:t>
+      </w:r>
+    </w:p>
+    <w:p>
+      <w:pPr>
+        <w:pStyle w:val="ListParagraph"/>
+        <w:numPr>
+          <w:ilvl w:val="2"/>
+          <w:numId w:val="2"/>
+        </w:numPr>
+      </w:pPr>
+      <w:r>
+        <w:t>Design of breakout chip required to get signals to mux/interface chips.</w:t>
+      </w:r>
+    </w:p>
+    <w:p>
+      <w:pPr>
+        <w:pStyle w:val="ListParagraph"/>
+        <w:numPr>
+          <w:ilvl w:val="2"/>
+          <w:numId w:val="2"/>
+        </w:numPr>
+      </w:pPr>
+      <w:r>
+        <w:t xml:space="preserve">Estimated wiring chip crosstalk. </w:t>
+      </w:r>
+    </w:p>
+    <w:p>
+      <w:pPr>
+        <w:pStyle w:val="Heading2"/>
+        <w:numPr>
+          <w:ilvl w:val="1"/>
+          <w:numId w:val="2"/>
+        </w:numPr>
+      </w:pPr>
+      <w:r>
+        <w:t>Interface chips</w:t>
+      </w:r>
+    </w:p>
+    <w:p>
+      <w:pPr>
+        <w:pStyle w:val="ListParagraph"/>
+        <w:numPr>
+          <w:ilvl w:val="2"/>
+          <w:numId w:val="2"/>
+        </w:numPr>
+      </w:pPr>
+      <w:r>
+        <w:t>choice of interface chip versions (reasonable R &amp; L values, already available)</w:t>
+      </w:r>
+    </w:p>
+    <w:p>
+      <w:pPr>
+        <w:pStyle w:val="Heading1"/>
+        <w:numPr>
+          <w:ilvl w:val="0"/>
+          <w:numId w:val="2"/>
+        </w:numPr>
+      </w:pPr>
+      <w:r>
+        <w:t>Detector Characterization</w:t>
+      </w:r>
+    </w:p>
+    <w:p>
+      <w:pPr>
+        <w:pStyle w:val="Heading2"/>
+        <w:numPr>
+          <w:ilvl w:val="1"/>
+          <w:numId w:val="2"/>
+        </w:numPr>
+      </w:pPr>
+      <w:r>
+        <w:t>Overview</w:t>
+      </w:r>
+    </w:p>
+    <w:p>
+      <w:pPr>
+        <w:pStyle w:val="ListParagraph"/>
+        <w:numPr>
+          <w:ilvl w:val="2"/>
+          <w:numId w:val="2"/>
+        </w:numPr>
+      </w:pPr>
+      <w:r>
+        <w:t>Review of TES circuit &amp; parameters to be measurement</w:t>
+      </w:r>
+    </w:p>
+    <w:p>
+      <w:pPr>
+        <w:pStyle w:val="ListParagraph"/>
+        <w:numPr>
+          <w:ilvl w:val="2"/>
+          <w:numId w:val="2"/>
+        </w:numPr>
+      </w:pPr>
+      <w:r>
+        <w:t>where each circuit element lives (i.e. on what chip)</w:t>
+      </w:r>
+    </w:p>
+    <w:p>
+      <w:pPr>
+        <w:pStyle w:val="ListParagraph"/>
+        <w:numPr>
+          <w:ilvl w:val="2"/>
+          <w:numId w:val="2"/>
+        </w:numPr>
+      </w:pPr>
+      <w:proofErr w:type="gramStart"/>
+      <w:r>
+        <w:t>overview</w:t>
+      </w:r>
+      <w:proofErr w:type="gramEnd"/>
+      <w:r>
+        <w:t xml:space="preserve"> of measurement process (we take zero-bias superconducting </w:t>
+      </w:r>
+      <w:proofErr w:type="spellStart"/>
+      <w:r>
+        <w:t>johnson</w:t>
+      </w:r>
+      <w:proofErr w:type="spellEnd"/>
+      <w:r>
+        <w:t xml:space="preserve"> noise measurements (at different bath temperatures) to measure RL and </w:t>
+      </w:r>
+      <w:proofErr w:type="spellStart"/>
+      <w:r>
+        <w:t>Ltot</w:t>
+      </w:r>
+      <w:proofErr w:type="spellEnd"/>
+      <w:r>
+        <w:t xml:space="preserve"> in the circuit. We then take superconducting bias steps to measure </w:t>
+      </w:r>
+      <w:proofErr w:type="spellStart"/>
+      <w:r>
+        <w:t>Rpar</w:t>
+      </w:r>
+      <w:proofErr w:type="spellEnd"/>
+      <w:r>
+        <w:t>/</w:t>
+      </w:r>
+      <w:proofErr w:type="spellStart"/>
+      <w:r>
+        <w:t>Rsh</w:t>
+      </w:r>
+      <w:proofErr w:type="spellEnd"/>
+      <w:r>
+        <w:t xml:space="preserve"> and L/RL. Now we have enough to interpret IV curves. </w:t>
+      </w:r>
+      <w:proofErr w:type="spellStart"/>
+      <w:r>
+        <w:t>Etc</w:t>
+      </w:r>
+      <w:proofErr w:type="spellEnd"/>
+      <w:r>
+        <w:t>)</w:t>
+      </w:r>
+    </w:p>
+    <w:p>
+      <w:pPr>
+        <w:pStyle w:val="Heading2"/>
+        <w:numPr>
+          <w:ilvl w:val="1"/>
+          <w:numId w:val="2"/>
+        </w:numPr>
+      </w:pPr>
+      <w:r>
+        <w:t xml:space="preserve">Superconducting Johnson </w:t>
+      </w:r>
+      <w:proofErr w:type="gramStart"/>
+      <w:r>
+        <w:t>Noise</w:t>
+      </w:r>
+      <w:proofErr w:type="gramEnd"/>
+    </w:p>
+    <w:p>
+      <w:pPr>
+        <w:pStyle w:val="ListParagraph"/>
+        <w:numPr>
+          <w:ilvl w:val="2"/>
+          <w:numId w:val="2"/>
+        </w:numPr>
+      </w:pPr>
+      <w:r>
+        <w:t>Johnson noise measurements at different bath temperatures</w:t>
+      </w:r>
+    </w:p>
+    <w:p>
+      <w:pPr>
+        <w:pStyle w:val="ListParagraph"/>
+        <w:numPr>
+          <w:ilvl w:val="2"/>
+          <w:numId w:val="2"/>
+        </w:numPr>
+      </w:pPr>
+      <w:r>
+        <w:t xml:space="preserve">white noise level gives </w:t>
+      </w:r>
+      <w:proofErr w:type="spellStart"/>
+      <w:r>
+        <w:t>Rsh</w:t>
+      </w:r>
+      <w:proofErr w:type="spellEnd"/>
+    </w:p>
+    <w:p>
+      <w:pPr>
+        <w:pStyle w:val="ListParagraph"/>
+        <w:numPr>
+          <w:ilvl w:val="2"/>
+          <w:numId w:val="2"/>
+        </w:numPr>
+      </w:pPr>
+      <w:r>
+        <w:t xml:space="preserve">3 dB </w:t>
+      </w:r>
+      <w:proofErr w:type="spellStart"/>
+      <w:r>
+        <w:t>rolloff</w:t>
+      </w:r>
+      <w:proofErr w:type="spellEnd"/>
+      <w:r>
+        <w:t xml:space="preserve"> gives </w:t>
+      </w:r>
+      <w:proofErr w:type="spellStart"/>
+      <w:r>
+        <w:t>Ltot</w:t>
+      </w:r>
+      <w:proofErr w:type="spellEnd"/>
+    </w:p>
+    <w:p>
+      <w:pPr>
+        <w:pStyle w:val="Heading2"/>
+        <w:numPr>
+          <w:ilvl w:val="1"/>
+          <w:numId w:val="2"/>
+        </w:numPr>
+      </w:pPr>
+      <w:r>
+        <w:lastRenderedPageBreak/>
+        <w:t>Superconducting bias steps</w:t>
+      </w:r>
+    </w:p>
+    <w:p>
+      <w:pPr>
+        <w:pStyle w:val="ListParagraph"/>
+        <w:numPr>
+          <w:ilvl w:val="2"/>
+          <w:numId w:val="2"/>
+        </w:numPr>
+      </w:pPr>
+      <w:r>
+        <w:t xml:space="preserve">change in current gives </w:t>
+      </w:r>
+      <w:proofErr w:type="spellStart"/>
+      <w:r>
+        <w:t>Rpar</w:t>
+      </w:r>
+      <w:proofErr w:type="spellEnd"/>
+      <w:r>
+        <w:t>/</w:t>
+      </w:r>
+      <w:proofErr w:type="spellStart"/>
+      <w:r>
+        <w:t>Rsh</w:t>
+      </w:r>
+      <w:proofErr w:type="spellEnd"/>
+    </w:p>
+    <w:p>
+      <w:pPr>
+        <w:pStyle w:val="ListParagraph"/>
+        <w:numPr>
+          <w:ilvl w:val="2"/>
+          <w:numId w:val="2"/>
+        </w:numPr>
+      </w:pPr>
+      <w:r>
+        <w:t xml:space="preserve">time constant gives </w:t>
+      </w:r>
+      <w:proofErr w:type="spellStart"/>
+      <w:r>
+        <w:t>Ltot</w:t>
+      </w:r>
+      <w:proofErr w:type="spellEnd"/>
+      <w:r>
+        <w:t xml:space="preserve"> / RL</w:t>
+      </w:r>
+    </w:p>
+    <w:p>
+      <w:pPr>
+        <w:pStyle w:val="Heading2"/>
+        <w:numPr>
+          <w:ilvl w:val="1"/>
+          <w:numId w:val="2"/>
+        </w:numPr>
+      </w:pPr>
+      <w:r>
+        <w:t>IV Curves</w:t>
+      </w:r>
+    </w:p>
+    <w:p>
+      <w:pPr>
+        <w:pStyle w:val="ListParagraph"/>
+        <w:numPr>
+          <w:ilvl w:val="2"/>
+          <w:numId w:val="2"/>
+        </w:numPr>
+      </w:pPr>
+      <w:r>
+        <w:t>Description of expected features of an IV curve</w:t>
+      </w:r>
+    </w:p>
+    <w:p>
+      <w:pPr>
+        <w:pStyle w:val="ListParagraph"/>
+        <w:numPr>
+          <w:ilvl w:val="2"/>
+          <w:numId w:val="2"/>
+        </w:numPr>
+      </w:pPr>
+      <w:r>
+        <w:t>Parameters that need to be known</w:t>
+      </w:r>
+    </w:p>
+    <w:p>
+      <w:pPr>
+        <w:pStyle w:val="ListParagraph"/>
+        <w:numPr>
+          <w:ilvl w:val="2"/>
+          <w:numId w:val="2"/>
+        </w:numPr>
+      </w:pPr>
+      <w:r>
+        <w:t xml:space="preserve">Parameters extracted from individual IV curves: </w:t>
+      </w:r>
+      <w:proofErr w:type="spellStart"/>
+      <w:r>
+        <w:t>Rn</w:t>
       </w:r>
       <w:proofErr w:type="spellEnd"/>
       <w:r>
@@ -1780,972 +2767,76 @@
       </w:r>
       <w:proofErr w:type="spellStart"/>
       <w:r>
+        <w:t>Psat</w:t>
+      </w:r>
+      <w:proofErr w:type="spellEnd"/>
+      <w:r>
+        <w:t xml:space="preserve"> </w:t>
+      </w:r>
+      <w:proofErr w:type="spellStart"/>
+      <w:r>
+        <w:t>vs</w:t>
+      </w:r>
+      <w:proofErr w:type="spellEnd"/>
+      <w:r>
+        <w:t xml:space="preserve"> % </w:t>
+      </w:r>
+      <w:proofErr w:type="spellStart"/>
+      <w:r>
+        <w:t>Rn</w:t>
+      </w:r>
+      <w:proofErr w:type="spellEnd"/>
+    </w:p>
+    <w:p>
+      <w:pPr>
+        <w:pStyle w:val="ListParagraph"/>
+        <w:numPr>
+          <w:ilvl w:val="2"/>
+          <w:numId w:val="2"/>
+        </w:numPr>
+      </w:pPr>
+      <w:r>
+        <w:t xml:space="preserve">Parameters extracted from </w:t>
+      </w:r>
+      <w:proofErr w:type="spellStart"/>
+      <w:r>
+        <w:t>Psat</w:t>
+      </w:r>
+      <w:proofErr w:type="spellEnd"/>
+      <w:r>
+        <w:t xml:space="preserve"> </w:t>
+      </w:r>
+      <w:proofErr w:type="spellStart"/>
+      <w:r>
+        <w:t>vs</w:t>
+      </w:r>
+      <w:proofErr w:type="spellEnd"/>
+      <w:r>
+        <w:t xml:space="preserve"> </w:t>
+      </w:r>
+      <w:proofErr w:type="spellStart"/>
+      <w:r>
         <w:t>T_bath</w:t>
       </w:r>
       <w:proofErr w:type="spellEnd"/>
       <w:r>
-        <w:t>.</w:t>
-      </w:r>
-    </w:p>
-    <w:p>
-      <w:pPr>
-        <w:pStyle w:val="ListParagraph"/>
-        <w:numPr>
-          <w:ilvl w:val="2"/>
-          <w:numId w:val="2"/>
-        </w:numPr>
-      </w:pPr>
-      <w:proofErr w:type="spellStart"/>
-      <w:r>
-        <w:t>T_Bath</w:t>
-      </w:r>
-      <w:proofErr w:type="spellEnd"/>
-      <w:r>
-        <w:t xml:space="preserve"> (G-noise based on our noise / video frame rate requirements)</w:t>
-      </w:r>
-    </w:p>
-    <w:p>
-      <w:pPr>
-        <w:pStyle w:val="ListParagraph"/>
-        <w:numPr>
-          <w:ilvl w:val="2"/>
-          <w:numId w:val="2"/>
-        </w:numPr>
-      </w:pPr>
+        <w:t xml:space="preserve">: G, </w:t>
+      </w:r>
       <w:proofErr w:type="spellStart"/>
       <w:r>
         <w:t>T_c</w:t>
       </w:r>
       <w:proofErr w:type="spellEnd"/>
-      <w:r>
-        <w:t xml:space="preserve"> (something convenient that is higher than </w:t>
-      </w:r>
-      <w:proofErr w:type="spellStart"/>
-      <w:r>
-        <w:t>T_bath</w:t>
-      </w:r>
-      <w:proofErr w:type="spellEnd"/>
-      <w:r>
-        <w:t>)</w:t>
-      </w:r>
-    </w:p>
-    <w:p>
-      <w:pPr>
-        <w:pStyle w:val="ListParagraph"/>
-        <w:numPr>
-          <w:ilvl w:val="2"/>
-          <w:numId w:val="2"/>
-        </w:numPr>
-      </w:pPr>
-      <w:proofErr w:type="spellStart"/>
-      <w:r>
-        <w:t>P_sat</w:t>
-      </w:r>
-      <w:proofErr w:type="spellEnd"/>
-      <w:r>
-        <w:t xml:space="preserve"> (based on predicted optical loading)</w:t>
-      </w:r>
-    </w:p>
-    <w:p>
-      <w:pPr>
-        <w:pStyle w:val="ListParagraph"/>
-        <w:numPr>
-          <w:ilvl w:val="2"/>
-          <w:numId w:val="2"/>
-        </w:numPr>
-      </w:pPr>
-      <w:r>
-        <w:t>G</w:t>
-      </w:r>
-    </w:p>
-    <w:p>
-      <w:pPr>
-        <w:pStyle w:val="ListParagraph"/>
-        <w:numPr>
-          <w:ilvl w:val="2"/>
-          <w:numId w:val="2"/>
-        </w:numPr>
-      </w:pPr>
-      <w:r>
-        <w:t>tau (need to avoid blurring at video rates) --&gt; additional heat capacity</w:t>
-      </w:r>
-    </w:p>
-    <w:p>
-      <w:pPr>
-        <w:pStyle w:val="Heading2"/>
-        <w:numPr>
-          <w:ilvl w:val="1"/>
-          <w:numId w:val="2"/>
-        </w:numPr>
-      </w:pPr>
-      <w:r>
-        <w:t>Detector Detailed Design</w:t>
-      </w:r>
-    </w:p>
-    <w:p>
-      <w:pPr>
-        <w:pStyle w:val="ListParagraph"/>
-        <w:numPr>
-          <w:ilvl w:val="2"/>
-          <w:numId w:val="2"/>
-        </w:numPr>
-      </w:pPr>
-      <w:r>
-        <w:t>membrane material &amp; thickness</w:t>
-      </w:r>
-    </w:p>
-    <w:p>
-      <w:pPr>
-        <w:pStyle w:val="ListParagraph"/>
-        <w:numPr>
-          <w:ilvl w:val="2"/>
-          <w:numId w:val="2"/>
-        </w:numPr>
-      </w:pPr>
-      <w:r>
-        <w:t>leg length &amp; why metal on all legs</w:t>
-      </w:r>
-    </w:p>
-    <w:p>
-      <w:pPr>
-        <w:pStyle w:val="ListParagraph"/>
-        <w:numPr>
-          <w:ilvl w:val="2"/>
-          <w:numId w:val="2"/>
-        </w:numPr>
-      </w:pPr>
-      <w:r>
-        <w:t>TES dimensions/thickness</w:t>
-      </w:r>
-    </w:p>
-    <w:p>
-      <w:pPr>
-        <w:pStyle w:val="ListParagraph"/>
-        <w:numPr>
-          <w:ilvl w:val="2"/>
-          <w:numId w:val="2"/>
-        </w:numPr>
-      </w:pPr>
-      <w:r>
-        <w:t>Heat Capacity ring</w:t>
-      </w:r>
-    </w:p>
-    <w:p>
-      <w:pPr>
-        <w:pStyle w:val="ListParagraph"/>
-        <w:numPr>
-          <w:ilvl w:val="2"/>
-          <w:numId w:val="2"/>
-        </w:numPr>
-      </w:pPr>
-      <w:r>
-        <w:t>Thermal relaxation time for ring of metal</w:t>
-      </w:r>
-    </w:p>
-    <w:p>
-      <w:pPr>
-        <w:pStyle w:val="Heading3"/>
-        <w:numPr>
-          <w:ilvl w:val="3"/>
-          <w:numId w:val="2"/>
-        </w:numPr>
-      </w:pPr>
-      <w:r>
-        <w:t xml:space="preserve">Gold </w:t>
-      </w:r>
-      <w:proofErr w:type="spellStart"/>
-      <w:r>
-        <w:t>vs</w:t>
-      </w:r>
-      <w:proofErr w:type="spellEnd"/>
-      <w:r>
-        <w:t xml:space="preserve"> </w:t>
-      </w:r>
-      <w:proofErr w:type="spellStart"/>
-      <w:r>
-        <w:t>PdAu</w:t>
-      </w:r>
-      <w:proofErr w:type="spellEnd"/>
-      <w:r>
-        <w:t xml:space="preserve">: gold much less heat capacity, but </w:t>
-      </w:r>
-      <w:proofErr w:type="spellStart"/>
-      <w:r>
-        <w:t>PdAu</w:t>
-      </w:r>
-      <w:proofErr w:type="spellEnd"/>
-      <w:r>
-        <w:t xml:space="preserve"> relaxation time uncomfortably close to relevant time constants</w:t>
-      </w:r>
-    </w:p>
-    <w:p>
-      <w:pPr>
-        <w:pStyle w:val="Heading3"/>
-        <w:numPr>
-          <w:ilvl w:val="3"/>
-          <w:numId w:val="2"/>
-        </w:numPr>
-      </w:pPr>
-      <w:r>
-        <w:t>Reference most recent RRR measurements here</w:t>
-      </w:r>
-    </w:p>
-    <w:p>
-      <w:pPr>
-        <w:pStyle w:val="Heading3"/>
-        <w:numPr>
-          <w:ilvl w:val="3"/>
-          <w:numId w:val="2"/>
-        </w:numPr>
-      </w:pPr>
-      <w:proofErr w:type="gramStart"/>
-      <w:r>
-        <w:t>heater</w:t>
-      </w:r>
-      <w:proofErr w:type="gramEnd"/>
-      <w:r>
-        <w:t xml:space="preserve"> resistor</w:t>
-      </w:r>
-    </w:p>
-    <w:p>
-      <w:pPr>
-        <w:pStyle w:val="Heading1"/>
-        <w:numPr>
-          <w:ilvl w:val="0"/>
-          <w:numId w:val="2"/>
-        </w:numPr>
-      </w:pPr>
-      <w:r>
-        <w:t>Focal Plane Design (xxx this chapter needs better structure / organization)</w:t>
-      </w:r>
-    </w:p>
-    <w:p>
-      <w:pPr>
-        <w:pStyle w:val="Heading2"/>
-        <w:numPr>
-          <w:ilvl w:val="1"/>
-          <w:numId w:val="2"/>
-        </w:numPr>
-      </w:pPr>
-      <w:proofErr w:type="gramStart"/>
-      <w:r>
-        <w:t>design</w:t>
-      </w:r>
-      <w:proofErr w:type="gramEnd"/>
-      <w:r>
-        <w:t xml:space="preserve"> constraints</w:t>
-      </w:r>
-    </w:p>
-    <w:p>
-      <w:pPr>
-        <w:pStyle w:val="ListParagraph"/>
-        <w:numPr>
-          <w:ilvl w:val="2"/>
-          <w:numId w:val="2"/>
-        </w:numPr>
-      </w:pPr>
-      <w:r>
-        <w:t>location in cryostat</w:t>
-      </w:r>
-    </w:p>
-    <w:p>
-      <w:pPr>
-        <w:pStyle w:val="ListParagraph"/>
-        <w:numPr>
-          <w:ilvl w:val="2"/>
-          <w:numId w:val="2"/>
-        </w:numPr>
-      </w:pPr>
-      <w:r>
-        <w:t>cryogenic isolation</w:t>
-      </w:r>
-    </w:p>
-    <w:p>
-      <w:pPr>
-        <w:pStyle w:val="ListParagraph"/>
-        <w:numPr>
-          <w:ilvl w:val="2"/>
-          <w:numId w:val="2"/>
-        </w:numPr>
-      </w:pPr>
-      <w:r>
-        <w:t>differential contraction</w:t>
-      </w:r>
-    </w:p>
-    <w:p>
-      <w:pPr>
-        <w:pStyle w:val="ListParagraph"/>
-        <w:numPr>
-          <w:ilvl w:val="2"/>
-          <w:numId w:val="2"/>
-        </w:numPr>
-      </w:pPr>
-      <w:r>
-        <w:t>detector/</w:t>
-      </w:r>
-      <w:proofErr w:type="spellStart"/>
-      <w:r>
-        <w:t>feedhorn</w:t>
-      </w:r>
-      <w:proofErr w:type="spellEnd"/>
-      <w:r>
-        <w:t xml:space="preserve"> alignment</w:t>
-      </w:r>
-    </w:p>
-    <w:p>
-      <w:pPr>
-        <w:pStyle w:val="ListParagraph"/>
-        <w:numPr>
-          <w:ilvl w:val="2"/>
-          <w:numId w:val="2"/>
-        </w:numPr>
-      </w:pPr>
-      <w:r>
-        <w:t>wiring &amp; mux chips &amp; series arrays for 1004 detectors</w:t>
-      </w:r>
-    </w:p>
-    <w:p>
-      <w:pPr>
-        <w:pStyle w:val="ListParagraph"/>
-        <w:numPr>
-          <w:ilvl w:val="2"/>
-          <w:numId w:val="2"/>
-        </w:numPr>
-      </w:pPr>
-      <w:proofErr w:type="spellStart"/>
-      <w:r>
-        <w:t>backshort</w:t>
-      </w:r>
-      <w:proofErr w:type="spellEnd"/>
-    </w:p>
-    <w:p>
-      <w:pPr>
-        <w:pStyle w:val="Heading2"/>
-        <w:numPr>
-          <w:ilvl w:val="1"/>
-          <w:numId w:val="2"/>
-        </w:numPr>
-      </w:pPr>
-      <w:r>
-        <w:t>Focal Plane Hardware Design</w:t>
-      </w:r>
-    </w:p>
-    <w:p>
-      <w:pPr>
-        <w:pStyle w:val="ListParagraph"/>
-        <w:numPr>
-          <w:ilvl w:val="2"/>
-          <w:numId w:val="2"/>
-        </w:numPr>
-      </w:pPr>
-      <w:r>
-        <w:t>Why Al instead of Cu</w:t>
-      </w:r>
-    </w:p>
-    <w:p>
-      <w:pPr>
-        <w:pStyle w:val="ListParagraph"/>
-        <w:numPr>
-          <w:ilvl w:val="2"/>
-          <w:numId w:val="2"/>
-        </w:numPr>
-      </w:pPr>
-      <w:r>
-        <w:t>T-box and Ti struts</w:t>
-      </w:r>
-    </w:p>
-    <w:p>
-      <w:pPr>
-        <w:pStyle w:val="Heading2"/>
-        <w:numPr>
-          <w:ilvl w:val="1"/>
-          <w:numId w:val="2"/>
-        </w:numPr>
-      </w:pPr>
-      <w:r>
-        <w:t>Detector wafer layout</w:t>
-      </w:r>
-    </w:p>
-    <w:p>
-      <w:pPr>
-        <w:pStyle w:val="ListParagraph"/>
-        <w:numPr>
-          <w:ilvl w:val="2"/>
-          <w:numId w:val="2"/>
-        </w:numPr>
-      </w:pPr>
-      <w:r>
-        <w:t>Choice of square array instead of hex array</w:t>
-      </w:r>
-    </w:p>
-    <w:p>
-      <w:pPr>
-        <w:pStyle w:val="ListParagraph"/>
-        <w:numPr>
-          <w:ilvl w:val="2"/>
-          <w:numId w:val="2"/>
-        </w:numPr>
-      </w:pPr>
-      <w:r>
-        <w:t xml:space="preserve">much of layout (wiring, </w:t>
-      </w:r>
-      <w:proofErr w:type="spellStart"/>
-      <w:r>
-        <w:t>bondpads</w:t>
-      </w:r>
-      <w:proofErr w:type="spellEnd"/>
-      <w:r>
-        <w:t xml:space="preserve">) via python </w:t>
-      </w:r>
-      <w:proofErr w:type="spellStart"/>
-      <w:r>
-        <w:t>autogen</w:t>
-      </w:r>
-      <w:proofErr w:type="spellEnd"/>
-    </w:p>
-    <w:p>
-      <w:pPr>
-        <w:pStyle w:val="ListParagraph"/>
-        <w:numPr>
-          <w:ilvl w:val="2"/>
-          <w:numId w:val="2"/>
-        </w:numPr>
-      </w:pPr>
-      <w:r>
-        <w:t>estimated crosstalk</w:t>
-      </w:r>
-    </w:p>
-    <w:p>
-      <w:pPr>
-        <w:pStyle w:val="ListParagraph"/>
-        <w:numPr>
-          <w:ilvl w:val="2"/>
-          <w:numId w:val="2"/>
-        </w:numPr>
-      </w:pPr>
-      <w:r>
-        <w:lastRenderedPageBreak/>
-        <w:t>heaters</w:t>
-      </w:r>
-    </w:p>
-    <w:p>
-      <w:pPr>
-        <w:pStyle w:val="Heading2"/>
-        <w:numPr>
-          <w:ilvl w:val="1"/>
-          <w:numId w:val="2"/>
-        </w:numPr>
-      </w:pPr>
-      <w:r>
-        <w:t>Detector Package Assembly</w:t>
-      </w:r>
-    </w:p>
-    <w:p>
-      <w:pPr>
-        <w:pStyle w:val="ListParagraph"/>
-        <w:numPr>
-          <w:ilvl w:val="2"/>
-          <w:numId w:val="2"/>
-        </w:numPr>
-      </w:pPr>
-      <w:r>
-        <w:t xml:space="preserve">Glue (2850 FT LV23) detector wafer to </w:t>
-      </w:r>
-      <w:proofErr w:type="spellStart"/>
-      <w:r>
-        <w:t>backshort</w:t>
-      </w:r>
-      <w:proofErr w:type="spellEnd"/>
-      <w:r>
-        <w:t xml:space="preserve"> wafer. Process for </w:t>
-      </w:r>
-      <w:proofErr w:type="spellStart"/>
-      <w:r>
-        <w:t>glueing</w:t>
-      </w:r>
-      <w:proofErr w:type="spellEnd"/>
-      <w:r>
-        <w:t>. Machines used. Glug Jig.</w:t>
-      </w:r>
-    </w:p>
-    <w:p>
-      <w:pPr>
-        <w:pStyle w:val="ListParagraph"/>
-        <w:numPr>
-          <w:ilvl w:val="2"/>
-          <w:numId w:val="2"/>
-        </w:numPr>
-      </w:pPr>
-      <w:r>
-        <w:t xml:space="preserve">Invar &amp; </w:t>
-      </w:r>
-      <w:proofErr w:type="spellStart"/>
-      <w:r>
-        <w:t>apiezon</w:t>
-      </w:r>
-      <w:proofErr w:type="spellEnd"/>
-      <w:r>
-        <w:t xml:space="preserve"> solve Si/metal differential contraction issues. Reference to other projects using this approach.</w:t>
-      </w:r>
-    </w:p>
-    <w:p>
-      <w:pPr>
-        <w:pStyle w:val="ListParagraph"/>
-        <w:numPr>
-          <w:ilvl w:val="2"/>
-          <w:numId w:val="2"/>
-        </w:numPr>
-      </w:pPr>
-      <w:r>
-        <w:t xml:space="preserve">Process for applying </w:t>
-      </w:r>
-      <w:proofErr w:type="spellStart"/>
-      <w:r>
-        <w:t>apiezon</w:t>
-      </w:r>
-      <w:proofErr w:type="spellEnd"/>
-      <w:r>
-        <w:t>. Use of alignment jig.</w:t>
-      </w:r>
-    </w:p>
-    <w:p>
-      <w:pPr>
-        <w:pStyle w:val="Heading2"/>
-        <w:numPr>
-          <w:ilvl w:val="1"/>
-          <w:numId w:val="2"/>
-        </w:numPr>
-      </w:pPr>
-      <w:r>
-        <w:t>Approach to wiring layout</w:t>
-      </w:r>
-    </w:p>
-    <w:p>
-      <w:pPr>
-        <w:pStyle w:val="ListParagraph"/>
-        <w:numPr>
-          <w:ilvl w:val="2"/>
-          <w:numId w:val="2"/>
-        </w:numPr>
-      </w:pPr>
-      <w:proofErr w:type="gramStart"/>
-      <w:r>
-        <w:t>challenge</w:t>
-      </w:r>
-      <w:proofErr w:type="gramEnd"/>
-      <w:r>
-        <w:t xml:space="preserve"> comes from large number of detectors on single wafer, and limited space for wiring on focal plane.</w:t>
-      </w:r>
-    </w:p>
-    <w:p>
-      <w:pPr>
-        <w:pStyle w:val="ListParagraph"/>
-        <w:numPr>
-          <w:ilvl w:val="2"/>
-          <w:numId w:val="2"/>
-        </w:numPr>
-      </w:pPr>
-      <w:r>
-        <w:t>Design of breakout chip required to get signals to mux/interface chips.</w:t>
-      </w:r>
-    </w:p>
-    <w:p>
-      <w:pPr>
-        <w:pStyle w:val="ListParagraph"/>
-        <w:numPr>
-          <w:ilvl w:val="2"/>
-          <w:numId w:val="2"/>
-        </w:numPr>
-      </w:pPr>
-      <w:r>
-        <w:t xml:space="preserve">Estimated wiring chip crosstalk. </w:t>
-      </w:r>
-    </w:p>
-    <w:p>
-      <w:pPr>
-        <w:pStyle w:val="Heading2"/>
-        <w:numPr>
-          <w:ilvl w:val="1"/>
-          <w:numId w:val="2"/>
-        </w:numPr>
-      </w:pPr>
-      <w:r>
-        <w:t>Interface chips</w:t>
-      </w:r>
-    </w:p>
-    <w:p>
-      <w:pPr>
-        <w:pStyle w:val="ListParagraph"/>
-        <w:numPr>
-          <w:ilvl w:val="2"/>
-          <w:numId w:val="2"/>
-        </w:numPr>
-      </w:pPr>
-      <w:r>
-        <w:t>choice of interface chip versions (reasonable R &amp; L values, already available)</w:t>
-      </w:r>
-    </w:p>
-    <w:p>
-      <w:pPr>
-        <w:pStyle w:val="Heading1"/>
-        <w:numPr>
-          <w:ilvl w:val="0"/>
-          <w:numId w:val="2"/>
-        </w:numPr>
-      </w:pPr>
-      <w:r>
-        <w:t>Detector Characterization</w:t>
-      </w:r>
-    </w:p>
-    <w:p>
-      <w:pPr>
-        <w:pStyle w:val="Heading2"/>
-        <w:numPr>
-          <w:ilvl w:val="1"/>
-          <w:numId w:val="2"/>
-        </w:numPr>
-      </w:pPr>
-      <w:r>
-        <w:t>Overview</w:t>
-      </w:r>
-    </w:p>
-    <w:p>
-      <w:pPr>
-        <w:pStyle w:val="ListParagraph"/>
-        <w:numPr>
-          <w:ilvl w:val="2"/>
-          <w:numId w:val="2"/>
-        </w:numPr>
-      </w:pPr>
-      <w:r>
-        <w:t>Review of TES circuit &amp; parameters to be measurement</w:t>
-      </w:r>
-    </w:p>
-    <w:p>
-      <w:pPr>
-        <w:pStyle w:val="ListParagraph"/>
-        <w:numPr>
-          <w:ilvl w:val="2"/>
-          <w:numId w:val="2"/>
-        </w:numPr>
-      </w:pPr>
-      <w:r>
-        <w:t>where each circuit element lives (i.e. on what chip)</w:t>
-      </w:r>
-    </w:p>
-    <w:p>
-      <w:pPr>
-        <w:pStyle w:val="ListParagraph"/>
-        <w:numPr>
-          <w:ilvl w:val="2"/>
-          <w:numId w:val="2"/>
-        </w:numPr>
-      </w:pPr>
-      <w:proofErr w:type="gramStart"/>
-      <w:r>
-        <w:t>overview</w:t>
-      </w:r>
-      <w:proofErr w:type="gramEnd"/>
-      <w:r>
-        <w:t xml:space="preserve"> of measurement process (we take zero-bias superconducting </w:t>
-      </w:r>
-      <w:proofErr w:type="spellStart"/>
-      <w:r>
-        <w:t>johnson</w:t>
-      </w:r>
-      <w:proofErr w:type="spellEnd"/>
-      <w:r>
-        <w:t xml:space="preserve"> noise measurements (at different bath temperatures) to measure RL and </w:t>
-      </w:r>
-      <w:proofErr w:type="spellStart"/>
-      <w:r>
-        <w:t>Ltot</w:t>
-      </w:r>
-      <w:proofErr w:type="spellEnd"/>
-      <w:r>
-        <w:t xml:space="preserve"> in the circuit. We then take superconducting bias steps to measure </w:t>
-      </w:r>
-      <w:proofErr w:type="spellStart"/>
-      <w:r>
-        <w:t>Rpar</w:t>
-      </w:r>
-      <w:proofErr w:type="spellEnd"/>
-      <w:r>
-        <w:t>/</w:t>
-      </w:r>
-      <w:proofErr w:type="spellStart"/>
-      <w:r>
-        <w:t>Rsh</w:t>
-      </w:r>
-      <w:proofErr w:type="spellEnd"/>
-      <w:r>
-        <w:t xml:space="preserve"> and L/RL. Now we have enough to interpret IV curves. </w:t>
-      </w:r>
-      <w:proofErr w:type="spellStart"/>
-      <w:r>
-        <w:t>Etc</w:t>
-      </w:r>
-      <w:proofErr w:type="spellEnd"/>
-      <w:r>
-        <w:t>)</w:t>
-      </w:r>
-    </w:p>
-    <w:p>
-      <w:pPr>
-        <w:pStyle w:val="Heading2"/>
-        <w:numPr>
-          <w:ilvl w:val="1"/>
-          <w:numId w:val="2"/>
-        </w:numPr>
-      </w:pPr>
-      <w:r>
-        <w:t xml:space="preserve">Superconducting Johnson </w:t>
-      </w:r>
-      <w:proofErr w:type="gramStart"/>
-      <w:r>
-        <w:t>Noise</w:t>
-      </w:r>
-      <w:proofErr w:type="gramEnd"/>
-    </w:p>
-    <w:p>
-      <w:pPr>
-        <w:pStyle w:val="ListParagraph"/>
-        <w:numPr>
-          <w:ilvl w:val="2"/>
-          <w:numId w:val="2"/>
-        </w:numPr>
-      </w:pPr>
-      <w:r>
-        <w:t>Johnson noise measurements at different bath temperatures</w:t>
-      </w:r>
-    </w:p>
-    <w:p>
-      <w:pPr>
-        <w:pStyle w:val="ListParagraph"/>
-        <w:numPr>
-          <w:ilvl w:val="2"/>
-          <w:numId w:val="2"/>
-        </w:numPr>
-      </w:pPr>
-      <w:r>
-        <w:t xml:space="preserve">white noise level gives </w:t>
-      </w:r>
-      <w:proofErr w:type="spellStart"/>
-      <w:r>
-        <w:t>Rsh</w:t>
-      </w:r>
-      <w:proofErr w:type="spellEnd"/>
-    </w:p>
-    <w:p>
-      <w:pPr>
-        <w:pStyle w:val="ListParagraph"/>
-        <w:numPr>
-          <w:ilvl w:val="2"/>
-          <w:numId w:val="2"/>
-        </w:numPr>
-      </w:pPr>
-      <w:r>
-        <w:t xml:space="preserve">3 dB </w:t>
-      </w:r>
-      <w:proofErr w:type="spellStart"/>
-      <w:r>
-        <w:t>rolloff</w:t>
-      </w:r>
-      <w:proofErr w:type="spellEnd"/>
-      <w:r>
-        <w:t xml:space="preserve"> gives </w:t>
-      </w:r>
-      <w:proofErr w:type="spellStart"/>
-      <w:r>
-        <w:t>Ltot</w:t>
-      </w:r>
-      <w:proofErr w:type="spellEnd"/>
-    </w:p>
-    <w:p>
-      <w:pPr>
-        <w:pStyle w:val="Heading2"/>
-        <w:numPr>
-          <w:ilvl w:val="1"/>
-          <w:numId w:val="2"/>
-        </w:numPr>
-      </w:pPr>
-      <w:r>
-        <w:t>Superconducting bias steps</w:t>
-      </w:r>
-    </w:p>
-    <w:p>
-      <w:pPr>
-        <w:pStyle w:val="ListParagraph"/>
-        <w:numPr>
-          <w:ilvl w:val="2"/>
-          <w:numId w:val="2"/>
-        </w:numPr>
-      </w:pPr>
-      <w:r>
-        <w:t xml:space="preserve">change in current gives </w:t>
-      </w:r>
-      <w:proofErr w:type="spellStart"/>
-      <w:r>
-        <w:t>Rpar</w:t>
-      </w:r>
-      <w:proofErr w:type="spellEnd"/>
-      <w:r>
-        <w:t>/</w:t>
-      </w:r>
-      <w:proofErr w:type="spellStart"/>
-      <w:r>
-        <w:t>Rsh</w:t>
-      </w:r>
-      <w:proofErr w:type="spellEnd"/>
-    </w:p>
-    <w:p>
-      <w:pPr>
-        <w:pStyle w:val="ListParagraph"/>
-        <w:numPr>
-          <w:ilvl w:val="2"/>
-          <w:numId w:val="2"/>
-        </w:numPr>
-      </w:pPr>
-      <w:r>
-        <w:t xml:space="preserve">time constant gives </w:t>
-      </w:r>
-      <w:proofErr w:type="spellStart"/>
-      <w:r>
-        <w:t>Ltot</w:t>
-      </w:r>
-      <w:proofErr w:type="spellEnd"/>
-      <w:r>
-        <w:t xml:space="preserve"> / RL</w:t>
-      </w:r>
-    </w:p>
-    <w:p>
-      <w:pPr>
-        <w:pStyle w:val="Heading2"/>
-        <w:numPr>
-          <w:ilvl w:val="1"/>
-          <w:numId w:val="2"/>
-        </w:numPr>
-      </w:pPr>
-      <w:r>
-        <w:t>IV Curves</w:t>
-      </w:r>
-    </w:p>
-    <w:p>
-      <w:pPr>
-        <w:pStyle w:val="ListParagraph"/>
-        <w:numPr>
-          <w:ilvl w:val="2"/>
-          <w:numId w:val="2"/>
-        </w:numPr>
-      </w:pPr>
-      <w:r>
-        <w:t>Description of expected features of an IV curve</w:t>
-      </w:r>
-    </w:p>
-    <w:p>
-      <w:pPr>
-        <w:pStyle w:val="ListParagraph"/>
-        <w:numPr>
-          <w:ilvl w:val="2"/>
-          <w:numId w:val="2"/>
-        </w:numPr>
-      </w:pPr>
-      <w:r>
-        <w:t>Parameters that need to be known</w:t>
-      </w:r>
-    </w:p>
-    <w:p>
-      <w:pPr>
-        <w:pStyle w:val="ListParagraph"/>
-        <w:numPr>
-          <w:ilvl w:val="2"/>
-          <w:numId w:val="2"/>
-        </w:numPr>
-      </w:pPr>
-      <w:r>
-        <w:t xml:space="preserve">Parameters extracted from individual IV curves: </w:t>
-      </w:r>
-      <w:proofErr w:type="spellStart"/>
-      <w:r>
-        <w:t>Rn</w:t>
-      </w:r>
-      <w:proofErr w:type="spellEnd"/>
-      <w:r>
-        <w:t xml:space="preserve">, </w:t>
-      </w:r>
-      <w:proofErr w:type="spellStart"/>
-      <w:r>
-        <w:t>Psat</w:t>
-      </w:r>
-      <w:proofErr w:type="spellEnd"/>
-      <w:r>
-        <w:t xml:space="preserve"> </w:t>
-      </w:r>
-      <w:proofErr w:type="spellStart"/>
-      <w:r>
-        <w:t>vs</w:t>
-      </w:r>
-      <w:proofErr w:type="spellEnd"/>
-      <w:r>
-        <w:t xml:space="preserve"> % </w:t>
-      </w:r>
-      <w:proofErr w:type="spellStart"/>
-      <w:r>
-        <w:t>Rn</w:t>
-      </w:r>
-      <w:proofErr w:type="spellEnd"/>
-    </w:p>
-    <w:p>
-      <w:pPr>
-        <w:pStyle w:val="ListParagraph"/>
-        <w:numPr>
-          <w:ilvl w:val="2"/>
-          <w:numId w:val="2"/>
-        </w:numPr>
-      </w:pPr>
-      <w:r>
-        <w:t xml:space="preserve">Parameters extracted from </w:t>
-      </w:r>
-      <w:proofErr w:type="spellStart"/>
-      <w:r>
-        <w:t>Psat</w:t>
-      </w:r>
-      <w:proofErr w:type="spellEnd"/>
-      <w:r>
-        <w:t xml:space="preserve"> </w:t>
-      </w:r>
-      <w:proofErr w:type="spellStart"/>
-      <w:r>
-        <w:t>vs</w:t>
-      </w:r>
-      <w:proofErr w:type="spellEnd"/>
-      <w:r>
-        <w:t xml:space="preserve"> </w:t>
-      </w:r>
-      <w:proofErr w:type="spellStart"/>
-      <w:r>
-        <w:t>T_bath</w:t>
-      </w:r>
-      <w:proofErr w:type="spellEnd"/>
-      <w:r>
-        <w:t xml:space="preserve">: G, </w:t>
-      </w:r>
-      <w:proofErr w:type="spellStart"/>
-      <w:r>
-        <w:t>T_c</w:t>
-      </w:r>
-      <w:proofErr w:type="spellEnd"/>
-    </w:p>
-    <w:p>
-      <w:pPr>
-        <w:pStyle w:val="ListParagraph"/>
-        <w:numPr>
-          <w:ilvl w:val="2"/>
-          <w:numId w:val="2"/>
-        </w:numPr>
-      </w:pPr>
-      <w:r>
-        <w:lastRenderedPageBreak/>
+    </w:p>
+    <w:p>
+      <w:pPr>
+        <w:pStyle w:val="ListParagraph"/>
+        <w:numPr>
+          <w:ilvl w:val="2"/>
+          <w:numId w:val="2"/>
+        </w:numPr>
+      </w:pPr>
+      <w:r>
         <w:t xml:space="preserve">difficulty in direct measurement of </w:t>
       </w:r>
       <w:proofErr w:type="spellStart"/>
@@ -3153,6 +3244,7 @@
         </w:numPr>
       </w:pPr>
       <w:r>
+        <w:lastRenderedPageBreak/>
         <w:t>Mapping as described later in this chapter</w:t>
       </w:r>
     </w:p>
@@ -3265,7 +3357,6 @@
         </w:numPr>
       </w:pPr>
       <w:r>
-        <w:lastRenderedPageBreak/>
         <w:t>Image processing algorithm</w:t>
       </w:r>
     </w:p>

</xml_diff>

<commit_message>
Ch4 text done. Fix all missing references!
</commit_message>
<xml_diff>
--- a/Becker Thesis Outline.docx
+++ b/Becker Thesis Outline.docx
@@ -527,10 +527,12 @@
           <w:numId w:val="2"/>
         </w:numPr>
       </w:pPr>
+      <w:bookmarkStart w:id="0" w:name="_GoBack"/>
       <w:r>
         <w:t>Specifications</w:t>
       </w:r>
     </w:p>
+    <w:bookmarkEnd w:id="0"/>
     <w:p>
       <w:pPr>
         <w:pStyle w:val="ListParagraph"/>
@@ -1166,15 +1168,7 @@
         </w:numPr>
       </w:pPr>
       <w:r>
-        <w:t xml:space="preserve">Steps to cycle </w:t>
-      </w:r>
-      <w:proofErr w:type="spellStart"/>
-      <w:r>
-        <w:t>the</w:t>
-      </w:r>
-      <w:proofErr w:type="spellEnd"/>
-      <w:r>
-        <w:t xml:space="preserve"> fridge</w:t>
+        <w:t>Steps to cycle the fridge</w:t>
       </w:r>
       <w:r>
         <w:t xml:space="preserve">. </w:t>
@@ -1469,15 +1463,7 @@
       </w:r>
       <w:proofErr w:type="spellEnd"/>
       <w:r>
-        <w:t xml:space="preserve"> size (coupling efficiency </w:t>
-      </w:r>
-      <w:proofErr w:type="spellStart"/>
-      <w:r>
-        <w:t>vs</w:t>
-      </w:r>
-      <w:proofErr w:type="spellEnd"/>
-      <w:r>
-        <w:t xml:space="preserve"> number of feedhorns)</w:t>
+        <w:t xml:space="preserve"> size (coupling efficiency vs number of feedhorns)</w:t>
       </w:r>
     </w:p>
     <w:p>
@@ -2069,15 +2055,7 @@
         </w:numPr>
       </w:pPr>
       <w:r>
-        <w:t xml:space="preserve">Gold </w:t>
-      </w:r>
-      <w:proofErr w:type="spellStart"/>
-      <w:r>
-        <w:t>vs</w:t>
-      </w:r>
-      <w:proofErr w:type="spellEnd"/>
-      <w:r>
-        <w:t xml:space="preserve"> </w:t>
+        <w:t xml:space="preserve">Gold vs </w:t>
       </w:r>
       <w:proofErr w:type="spellStart"/>
       <w:r>
@@ -2782,15 +2760,7 @@
         </w:numPr>
       </w:pPr>
       <w:r>
-        <w:t xml:space="preserve">Parameters extracted from individual IV curves: </w:t>
-      </w:r>
-      <w:proofErr w:type="spellStart"/>
-      <w:r>
-        <w:t>Rn</w:t>
-      </w:r>
-      <w:proofErr w:type="spellEnd"/>
-      <w:r>
-        <w:t xml:space="preserve">, </w:t>
+        <w:t xml:space="preserve">Parameters extracted from individual IV curves: Rn, </w:t>
       </w:r>
       <w:proofErr w:type="spellStart"/>
       <w:r>
@@ -2798,142 +2768,113 @@
       </w:r>
       <w:proofErr w:type="spellEnd"/>
       <w:r>
+        <w:t xml:space="preserve"> vs % Rn</w:t>
+      </w:r>
+    </w:p>
+    <w:p>
+      <w:pPr>
+        <w:pStyle w:val="ListParagraph"/>
+        <w:numPr>
+          <w:ilvl w:val="2"/>
+          <w:numId w:val="2"/>
+        </w:numPr>
+      </w:pPr>
+      <w:r>
+        <w:t xml:space="preserve">Parameters extracted from </w:t>
+      </w:r>
+      <w:proofErr w:type="spellStart"/>
+      <w:r>
+        <w:t>Psat</w:t>
+      </w:r>
+      <w:proofErr w:type="spellEnd"/>
+      <w:r>
+        <w:t xml:space="preserve"> vs </w:t>
+      </w:r>
+      <w:proofErr w:type="spellStart"/>
+      <w:r>
+        <w:t>T_bath</w:t>
+      </w:r>
+      <w:proofErr w:type="spellEnd"/>
+      <w:r>
+        <w:t xml:space="preserve">: G, </w:t>
+      </w:r>
+      <w:proofErr w:type="spellStart"/>
+      <w:r>
+        <w:t>T_c</w:t>
+      </w:r>
+      <w:proofErr w:type="spellEnd"/>
+    </w:p>
+    <w:p>
+      <w:pPr>
+        <w:pStyle w:val="ListParagraph"/>
+        <w:numPr>
+          <w:ilvl w:val="2"/>
+          <w:numId w:val="2"/>
+        </w:numPr>
+      </w:pPr>
+      <w:r>
+        <w:t xml:space="preserve">difficulty in direct measurement of </w:t>
+      </w:r>
+      <w:proofErr w:type="spellStart"/>
+      <w:r>
+        <w:t>T_c</w:t>
+      </w:r>
+      <w:proofErr w:type="spellEnd"/>
+      <w:r>
+        <w:t xml:space="preserve"> (al wire bonds)</w:t>
+      </w:r>
+    </w:p>
+    <w:p>
+      <w:pPr>
+        <w:pStyle w:val="Heading2"/>
+        <w:numPr>
+          <w:ilvl w:val="1"/>
+          <w:numId w:val="2"/>
+        </w:numPr>
+      </w:pPr>
+      <w:r>
+        <w:t xml:space="preserve">Estimation of </w:t>
+      </w:r>
+      <w:proofErr w:type="spellStart"/>
+      <w:r>
+        <w:t>R_htr</w:t>
+      </w:r>
+      <w:proofErr w:type="spellEnd"/>
+      <w:r>
+        <w:t xml:space="preserve"> (flesh out)</w:t>
+      </w:r>
+    </w:p>
+    <w:p>
+      <w:pPr>
+        <w:pStyle w:val="ListParagraph"/>
+        <w:numPr>
+          <w:ilvl w:val="2"/>
+          <w:numId w:val="2"/>
+        </w:numPr>
+      </w:pPr>
+      <w:proofErr w:type="spellStart"/>
+      <w:r>
+        <w:t>Psat</w:t>
+      </w:r>
+      <w:proofErr w:type="spellEnd"/>
+      <w:r>
+        <w:t xml:space="preserve"> at </w:t>
+      </w:r>
+      <w:proofErr w:type="spellStart"/>
+      <w:r>
+        <w:t>const</w:t>
+      </w:r>
+      <w:proofErr w:type="spellEnd"/>
+      <w:r>
         <w:t xml:space="preserve"> </w:t>
       </w:r>
       <w:proofErr w:type="spellStart"/>
       <w:r>
-        <w:t>vs</w:t>
-      </w:r>
-      <w:proofErr w:type="spellEnd"/>
-      <w:r>
-        <w:t xml:space="preserve"> % </w:t>
-      </w:r>
-      <w:proofErr w:type="spellStart"/>
-      <w:r>
-        <w:t>Rn</w:t>
-      </w:r>
-      <w:proofErr w:type="spellEnd"/>
-    </w:p>
-    <w:p>
-      <w:pPr>
-        <w:pStyle w:val="ListParagraph"/>
-        <w:numPr>
-          <w:ilvl w:val="2"/>
-          <w:numId w:val="2"/>
-        </w:numPr>
-      </w:pPr>
-      <w:r>
-        <w:t xml:space="preserve">Parameters extracted from </w:t>
-      </w:r>
-      <w:proofErr w:type="spellStart"/>
-      <w:r>
-        <w:t>Psat</w:t>
-      </w:r>
-      <w:proofErr w:type="spellEnd"/>
-      <w:r>
-        <w:t xml:space="preserve"> </w:t>
-      </w:r>
-      <w:proofErr w:type="spellStart"/>
-      <w:r>
-        <w:t>vs</w:t>
-      </w:r>
-      <w:proofErr w:type="spellEnd"/>
-      <w:r>
-        <w:t xml:space="preserve"> </w:t>
-      </w:r>
-      <w:proofErr w:type="spellStart"/>
-      <w:r>
-        <w:t>T_bath</w:t>
-      </w:r>
-      <w:proofErr w:type="spellEnd"/>
-      <w:r>
-        <w:t xml:space="preserve">: G, </w:t>
-      </w:r>
-      <w:proofErr w:type="spellStart"/>
-      <w:r>
-        <w:t>T_c</w:t>
-      </w:r>
-      <w:proofErr w:type="spellEnd"/>
-    </w:p>
-    <w:p>
-      <w:pPr>
-        <w:pStyle w:val="ListParagraph"/>
-        <w:numPr>
-          <w:ilvl w:val="2"/>
-          <w:numId w:val="2"/>
-        </w:numPr>
-      </w:pPr>
-      <w:r>
-        <w:t xml:space="preserve">difficulty in direct measurement of </w:t>
-      </w:r>
-      <w:proofErr w:type="spellStart"/>
-      <w:r>
-        <w:t>T_c</w:t>
-      </w:r>
-      <w:proofErr w:type="spellEnd"/>
-      <w:r>
-        <w:t xml:space="preserve"> (al wire bonds)</w:t>
-      </w:r>
-    </w:p>
-    <w:p>
-      <w:pPr>
-        <w:pStyle w:val="Heading2"/>
-        <w:numPr>
-          <w:ilvl w:val="1"/>
-          <w:numId w:val="2"/>
-        </w:numPr>
-      </w:pPr>
-      <w:r>
-        <w:t xml:space="preserve">Estimation of </w:t>
-      </w:r>
-      <w:proofErr w:type="spellStart"/>
-      <w:r>
-        <w:t>R_htr</w:t>
-      </w:r>
-      <w:proofErr w:type="spellEnd"/>
-      <w:r>
-        <w:t xml:space="preserve"> (flesh out)</w:t>
-      </w:r>
-    </w:p>
-    <w:p>
-      <w:pPr>
-        <w:pStyle w:val="ListParagraph"/>
-        <w:numPr>
-          <w:ilvl w:val="2"/>
-          <w:numId w:val="2"/>
-        </w:numPr>
-      </w:pPr>
-      <w:proofErr w:type="spellStart"/>
-      <w:r>
-        <w:t>Psat</w:t>
-      </w:r>
-      <w:proofErr w:type="spellEnd"/>
-      <w:r>
-        <w:t xml:space="preserve"> at </w:t>
-      </w:r>
-      <w:proofErr w:type="spellStart"/>
-      <w:r>
-        <w:t>const</w:t>
-      </w:r>
-      <w:proofErr w:type="spellEnd"/>
-      <w:r>
-        <w:t xml:space="preserve"> </w:t>
-      </w:r>
-      <w:proofErr w:type="spellStart"/>
-      <w:r>
         <w:t>Tbath</w:t>
       </w:r>
       <w:proofErr w:type="spellEnd"/>
       <w:r>
-        <w:t xml:space="preserve"> </w:t>
-      </w:r>
-      <w:proofErr w:type="spellStart"/>
-      <w:r>
-        <w:t>vs</w:t>
-      </w:r>
-      <w:proofErr w:type="spellEnd"/>
-      <w:r>
-        <w:t xml:space="preserve"> heater bias current</w:t>
+        <w:t xml:space="preserve"> vs heater bias current</w:t>
       </w:r>
     </w:p>
     <w:p>
@@ -3247,12 +3188,7 @@
       </w:r>
       <w:proofErr w:type="spellEnd"/>
       <w:r>
-        <w:t>, wh</w:t>
-      </w:r>
-      <w:bookmarkStart w:id="0" w:name="_GoBack"/>
-      <w:bookmarkEnd w:id="0"/>
-      <w:r>
-        <w:t>ere detectors are pointed.</w:t>
+        <w:t>, where detectors are pointed.</w:t>
       </w:r>
     </w:p>
     <w:p>
@@ -3399,11 +3335,20 @@
           <w:ilvl w:val="2"/>
           <w:numId w:val="2"/>
         </w:numPr>
-      </w:pPr>
-      <w:r>
+        <w:rPr>
+          <w:color w:val="FF0000"/>
+        </w:rPr>
+      </w:pPr>
+      <w:r>
+        <w:rPr>
+          <w:color w:val="FF0000"/>
+        </w:rPr>
         <w:t>R</w:t>
       </w:r>
       <w:r>
+        <w:rPr>
+          <w:color w:val="FF0000"/>
+        </w:rPr>
         <w:t>emoval of detector offsets</w:t>
       </w:r>
     </w:p>

</xml_diff>